<commit_message>
update report BCKT of Hen
</commit_message>
<xml_diff>
--- a/report/NhomD_BCKT_Web2.docx
+++ b/report/NhomD_BCKT_Web2.docx
@@ -1,6 +1,6 @@
 
 <file path=word/document.xml><?xml version="1.0" encoding="utf-8"?>
-<w:document xmlns:wpc="http://schemas.microsoft.com/office/word/2010/wordprocessingCanvas" xmlns:mc="http://schemas.openxmlformats.org/markup-compatibility/2006" xmlns:o="urn:schemas-microsoft-com:office:office" xmlns:r="http://schemas.openxmlformats.org/officeDocument/2006/relationships" xmlns:m="http://schemas.openxmlformats.org/officeDocument/2006/math" xmlns:v="urn:schemas-microsoft-com:vml" xmlns:wp14="http://schemas.microsoft.com/office/word/2010/wordprocessingDrawing" xmlns:wp="http://schemas.openxmlformats.org/drawingml/2006/wordprocessingDrawing" xmlns:w10="urn:schemas-microsoft-com:office:word" xmlns:w="http://schemas.openxmlformats.org/wordprocessingml/2006/main" xmlns:w14="http://schemas.microsoft.com/office/word/2010/wordml" xmlns:wpg="http://schemas.microsoft.com/office/word/2010/wordprocessingGroup" xmlns:wpi="http://schemas.microsoft.com/office/word/2010/wordprocessingInk" xmlns:wne="http://schemas.microsoft.com/office/word/2006/wordml" xmlns:wps="http://schemas.microsoft.com/office/word/2010/wordprocessingShape" mc:Ignorable="w14 wp14">
+<w:document xmlns:wpc="http://schemas.microsoft.com/office/word/2010/wordprocessingCanvas" xmlns:cx="http://schemas.microsoft.com/office/drawing/2014/chartex" xmlns:cx1="http://schemas.microsoft.com/office/drawing/2015/9/8/chartex" xmlns:cx2="http://schemas.microsoft.com/office/drawing/2015/10/21/chartex" xmlns:cx3="http://schemas.microsoft.com/office/drawing/2016/5/9/chartex" xmlns:cx4="http://schemas.microsoft.com/office/drawing/2016/5/10/chartex" xmlns:cx5="http://schemas.microsoft.com/office/drawing/2016/5/11/chartex" xmlns:cx6="http://schemas.microsoft.com/office/drawing/2016/5/12/chartex" xmlns:cx7="http://schemas.microsoft.com/office/drawing/2016/5/13/chartex" xmlns:cx8="http://schemas.microsoft.com/office/drawing/2016/5/14/chartex" xmlns:mc="http://schemas.openxmlformats.org/markup-compatibility/2006" xmlns:aink="http://schemas.microsoft.com/office/drawing/2016/ink" xmlns:am3d="http://schemas.microsoft.com/office/drawing/2017/model3d" xmlns:o="urn:schemas-microsoft-com:office:office" xmlns:r="http://schemas.openxmlformats.org/officeDocument/2006/relationships" xmlns:m="http://schemas.openxmlformats.org/officeDocument/2006/math" xmlns:v="urn:schemas-microsoft-com:vml" xmlns:wp14="http://schemas.microsoft.com/office/word/2010/wordprocessingDrawing" xmlns:wp="http://schemas.openxmlformats.org/drawingml/2006/wordprocessingDrawing" xmlns:w10="urn:schemas-microsoft-com:office:word" xmlns:w="http://schemas.openxmlformats.org/wordprocessingml/2006/main" xmlns:w14="http://schemas.microsoft.com/office/word/2010/wordml" xmlns:w15="http://schemas.microsoft.com/office/word/2012/wordml" xmlns:w16cex="http://schemas.microsoft.com/office/word/2018/wordml/cex" xmlns:w16cid="http://schemas.microsoft.com/office/word/2016/wordml/cid" xmlns:w16="http://schemas.microsoft.com/office/word/2018/wordml" xmlns:w16sdtdh="http://schemas.microsoft.com/office/word/2020/wordml/sdtdatahash" xmlns:w16se="http://schemas.microsoft.com/office/word/2015/wordml/symex" xmlns:wpg="http://schemas.microsoft.com/office/word/2010/wordprocessingGroup" xmlns:wpi="http://schemas.microsoft.com/office/word/2010/wordprocessingInk" xmlns:wne="http://schemas.microsoft.com/office/word/2006/wordml" xmlns:wps="http://schemas.microsoft.com/office/word/2010/wordprocessingShape" mc:Ignorable="w14 w15 w16se w16cid w16 w16cex w16sdtdh wp14">
   <w:body>
     <w:p>
       <w:pPr>
@@ -73,7 +73,7 @@
                           <pic:cNvPicPr preferRelativeResize="0"/>
                         </pic:nvPicPr>
                         <pic:blipFill>
-                          <a:blip r:embed="rId10"/>
+                          <a:blip r:embed="rId9"/>
                           <a:srcRect/>
                           <a:stretch>
                             <a:fillRect/>
@@ -280,7 +280,7 @@
                           <pic:cNvPicPr preferRelativeResize="0"/>
                         </pic:nvPicPr>
                         <pic:blipFill>
-                          <a:blip r:embed="rId11"/>
+                          <a:blip r:embed="rId10"/>
                           <a:srcRect/>
                           <a:stretch>
                             <a:fillRect/>
@@ -330,7 +330,7 @@
                           <pic:cNvPicPr preferRelativeResize="0"/>
                         </pic:nvPicPr>
                         <pic:blipFill>
-                          <a:blip r:embed="rId12"/>
+                          <a:blip r:embed="rId11"/>
                           <a:srcRect/>
                           <a:stretch>
                             <a:fillRect/>
@@ -5926,7 +5926,7 @@
                     <pic:cNvPicPr/>
                   </pic:nvPicPr>
                   <pic:blipFill>
-                    <a:blip r:embed="rId13" cstate="print">
+                    <a:blip r:embed="rId12" cstate="print">
                       <a:extLst>
                         <a:ext uri="{28A0092B-C50C-407E-A947-70E740481C1C}">
                           <a14:useLocalDpi xmlns:a14="http://schemas.microsoft.com/office/drawing/2010/main" val="0"/>
@@ -6202,7 +6202,7 @@
                     <pic:cNvPicPr preferRelativeResize="0"/>
                   </pic:nvPicPr>
                   <pic:blipFill>
-                    <a:blip r:embed="rId14"/>
+                    <a:blip r:embed="rId13"/>
                     <a:srcRect/>
                     <a:stretch>
                       <a:fillRect/>
@@ -6398,7 +6398,7 @@
                     <pic:cNvPicPr preferRelativeResize="0"/>
                   </pic:nvPicPr>
                   <pic:blipFill>
-                    <a:blip r:embed="rId15"/>
+                    <a:blip r:embed="rId14"/>
                     <a:srcRect/>
                     <a:stretch>
                       <a:fillRect/>
@@ -6442,7 +6442,10 @@
         <w:fldChar w:fldCharType="begin"/>
       </w:r>
       <w:r>
-        <w:instrText xml:space="preserve"> SEQ Hình \* ARABIC </w:instrText>
+        <w:instrText xml:space="preserve"> S</w:instrText>
+      </w:r>
+      <w:r>
+        <w:instrText xml:space="preserve">EQ Hình \* ARABIC </w:instrText>
       </w:r>
       <w:r>
         <w:fldChar w:fldCharType="separate"/>
@@ -6599,7 +6602,7 @@
                     <pic:cNvPicPr preferRelativeResize="0"/>
                   </pic:nvPicPr>
                   <pic:blipFill>
-                    <a:blip r:embed="rId16"/>
+                    <a:blip r:embed="rId15"/>
                     <a:srcRect/>
                     <a:stretch>
                       <a:fillRect/>
@@ -8155,7 +8158,7 @@
                     <pic:cNvPicPr preferRelativeResize="0"/>
                   </pic:nvPicPr>
                   <pic:blipFill>
-                    <a:blip r:embed="rId17"/>
+                    <a:blip r:embed="rId16"/>
                     <a:srcRect/>
                     <a:stretch>
                       <a:fillRect/>
@@ -8284,7 +8287,7 @@
                     <pic:cNvPicPr preferRelativeResize="0"/>
                   </pic:nvPicPr>
                   <pic:blipFill>
-                    <a:blip r:embed="rId18"/>
+                    <a:blip r:embed="rId17"/>
                     <a:srcRect/>
                     <a:stretch>
                       <a:fillRect/>
@@ -8390,7 +8393,7 @@
                     <pic:cNvPicPr preferRelativeResize="0"/>
                   </pic:nvPicPr>
                   <pic:blipFill>
-                    <a:blip r:embed="rId19"/>
+                    <a:blip r:embed="rId18"/>
                     <a:srcRect/>
                     <a:stretch>
                       <a:fillRect/>
@@ -8520,7 +8523,7 @@
                     <pic:cNvPicPr preferRelativeResize="0"/>
                   </pic:nvPicPr>
                   <pic:blipFill>
-                    <a:blip r:embed="rId20"/>
+                    <a:blip r:embed="rId19"/>
                     <a:srcRect/>
                     <a:stretch>
                       <a:fillRect/>
@@ -8634,7 +8637,7 @@
                     <pic:cNvPicPr preferRelativeResize="0"/>
                   </pic:nvPicPr>
                   <pic:blipFill>
-                    <a:blip r:embed="rId21"/>
+                    <a:blip r:embed="rId20"/>
                     <a:srcRect/>
                     <a:stretch>
                       <a:fillRect/>
@@ -8910,7 +8913,7 @@
                     <pic:cNvPicPr preferRelativeResize="0"/>
                   </pic:nvPicPr>
                   <pic:blipFill>
-                    <a:blip r:embed="rId22"/>
+                    <a:blip r:embed="rId21"/>
                     <a:srcRect/>
                     <a:stretch>
                       <a:fillRect/>
@@ -9042,7 +9045,7 @@
                     <pic:cNvPicPr preferRelativeResize="0"/>
                   </pic:nvPicPr>
                   <pic:blipFill>
-                    <a:blip r:embed="rId23"/>
+                    <a:blip r:embed="rId22"/>
                     <a:srcRect t="4819"/>
                     <a:stretch>
                       <a:fillRect/>
@@ -9165,7 +9168,7 @@
                     <pic:cNvPicPr preferRelativeResize="0"/>
                   </pic:nvPicPr>
                   <pic:blipFill>
-                    <a:blip r:embed="rId24"/>
+                    <a:blip r:embed="rId23"/>
                     <a:srcRect/>
                     <a:stretch>
                       <a:fillRect/>
@@ -9286,7 +9289,7 @@
                     <pic:cNvPicPr preferRelativeResize="0"/>
                   </pic:nvPicPr>
                   <pic:blipFill>
-                    <a:blip r:embed="rId25"/>
+                    <a:blip r:embed="rId24"/>
                     <a:srcRect/>
                     <a:stretch>
                       <a:fillRect/>
@@ -9419,7 +9422,7 @@
                     <pic:cNvPicPr preferRelativeResize="0"/>
                   </pic:nvPicPr>
                   <pic:blipFill>
-                    <a:blip r:embed="rId26"/>
+                    <a:blip r:embed="rId25"/>
                     <a:srcRect/>
                     <a:stretch>
                       <a:fillRect/>
@@ -9517,7 +9520,7 @@
                     <pic:cNvPicPr preferRelativeResize="0"/>
                   </pic:nvPicPr>
                   <pic:blipFill>
-                    <a:blip r:embed="rId27"/>
+                    <a:blip r:embed="rId26"/>
                     <a:srcRect b="2758"/>
                     <a:stretch>
                       <a:fillRect/>
@@ -9669,6 +9672,109 @@
                 <pic:pic xmlns:pic="http://schemas.openxmlformats.org/drawingml/2006/picture">
                   <pic:nvPicPr>
                     <pic:cNvPr id="0" name="image23.png"/>
+                    <pic:cNvPicPr preferRelativeResize="0"/>
+                  </pic:nvPicPr>
+                  <pic:blipFill>
+                    <a:blip r:embed="rId27"/>
+                    <a:srcRect/>
+                    <a:stretch>
+                      <a:fillRect/>
+                    </a:stretch>
+                  </pic:blipFill>
+                  <pic:spPr>
+                    <a:xfrm>
+                      <a:off x="0" y="0"/>
+                      <a:ext cx="6111240" cy="2842260"/>
+                    </a:xfrm>
+                    <a:prstGeom prst="rect">
+                      <a:avLst/>
+                    </a:prstGeom>
+                    <a:ln/>
+                  </pic:spPr>
+                </pic:pic>
+              </a:graphicData>
+            </a:graphic>
+          </wp:inline>
+        </w:drawing>
+      </w:r>
+    </w:p>
+    <w:p>
+      <w:pPr>
+        <w:keepNext/>
+        <w:tabs>
+          <w:tab w:val="left" w:pos="2280"/>
+        </w:tabs>
+      </w:pPr>
+    </w:p>
+    <w:p>
+      <w:pPr>
+        <w:pStyle w:val="Caption"/>
+        <w:jc w:val="center"/>
+        <w:rPr>
+          <w:i w:val="0"/>
+          <w:color w:val="1F497D"/>
+        </w:rPr>
+      </w:pPr>
+      <w:bookmarkStart w:id="67" w:name="_heading=h.1tuee74" w:colFirst="0" w:colLast="0"/>
+      <w:bookmarkStart w:id="68" w:name="_Toc89371535"/>
+      <w:bookmarkStart w:id="69" w:name="_Toc89372066"/>
+      <w:bookmarkStart w:id="70" w:name="_Toc89373319"/>
+      <w:bookmarkEnd w:id="67"/>
+      <w:r>
+        <w:t xml:space="preserve">Hình </w:t>
+      </w:r>
+      <w:r>
+        <w:fldChar w:fldCharType="begin"/>
+      </w:r>
+      <w:r>
+        <w:instrText xml:space="preserve"> SEQ Hình \* ARABIC </w:instrText>
+      </w:r>
+      <w:r>
+        <w:fldChar w:fldCharType="separate"/>
+      </w:r>
+      <w:r>
+        <w:rPr>
+          <w:noProof/>
+        </w:rPr>
+        <w:t>16</w:t>
+      </w:r>
+      <w:r>
+        <w:rPr>
+          <w:noProof/>
+        </w:rPr>
+        <w:fldChar w:fldCharType="end"/>
+      </w:r>
+      <w:r>
+        <w:t xml:space="preserve">. </w:t>
+      </w:r>
+      <w:r>
+        <w:t>Hiển thị sửa khi người dùng đăng nhập và đúng bài viết.</w:t>
+      </w:r>
+      <w:bookmarkEnd w:id="68"/>
+      <w:bookmarkEnd w:id="69"/>
+      <w:bookmarkEnd w:id="70"/>
+    </w:p>
+    <w:p/>
+    <w:p>
+      <w:pPr>
+        <w:keepNext/>
+      </w:pPr>
+      <w:r>
+        <w:rPr>
+          <w:noProof/>
+          <w:lang w:eastAsia="en-US"/>
+        </w:rPr>
+        <w:drawing>
+          <wp:inline distT="0" distB="0" distL="0" distR="0" wp14:anchorId="715BDDFC" wp14:editId="6C5FFF2F">
+            <wp:extent cx="6111240" cy="2842260"/>
+            <wp:effectExtent l="0" t="0" r="0" b="0"/>
+            <wp:docPr id="119" name="image27.png"/>
+            <wp:cNvGraphicFramePr/>
+            <a:graphic xmlns:a="http://schemas.openxmlformats.org/drawingml/2006/main">
+              <a:graphicData uri="http://schemas.openxmlformats.org/drawingml/2006/picture">
+                <pic:pic xmlns:pic="http://schemas.openxmlformats.org/drawingml/2006/picture">
+                  <pic:nvPicPr>
+                    <pic:cNvPr id="0" name="image27.png"/>
                     <pic:cNvPicPr preferRelativeResize="0"/>
                   </pic:nvPicPr>
                   <pic:blipFill>
@@ -9698,109 +9804,6 @@
     <w:p>
       <w:pPr>
         <w:keepNext/>
-        <w:tabs>
-          <w:tab w:val="left" w:pos="2280"/>
-        </w:tabs>
-      </w:pPr>
-    </w:p>
-    <w:p>
-      <w:pPr>
-        <w:pStyle w:val="Caption"/>
-        <w:jc w:val="center"/>
-        <w:rPr>
-          <w:i w:val="0"/>
-          <w:color w:val="1F497D"/>
-        </w:rPr>
-      </w:pPr>
-      <w:bookmarkStart w:id="67" w:name="_heading=h.1tuee74" w:colFirst="0" w:colLast="0"/>
-      <w:bookmarkStart w:id="68" w:name="_Toc89371535"/>
-      <w:bookmarkStart w:id="69" w:name="_Toc89372066"/>
-      <w:bookmarkStart w:id="70" w:name="_Toc89373319"/>
-      <w:bookmarkEnd w:id="67"/>
-      <w:r>
-        <w:t xml:space="preserve">Hình </w:t>
-      </w:r>
-      <w:r>
-        <w:fldChar w:fldCharType="begin"/>
-      </w:r>
-      <w:r>
-        <w:instrText xml:space="preserve"> SEQ Hình \* ARABIC </w:instrText>
-      </w:r>
-      <w:r>
-        <w:fldChar w:fldCharType="separate"/>
-      </w:r>
-      <w:r>
-        <w:rPr>
-          <w:noProof/>
-        </w:rPr>
-        <w:t>16</w:t>
-      </w:r>
-      <w:r>
-        <w:rPr>
-          <w:noProof/>
-        </w:rPr>
-        <w:fldChar w:fldCharType="end"/>
-      </w:r>
-      <w:r>
-        <w:t xml:space="preserve">. </w:t>
-      </w:r>
-      <w:r>
-        <w:t>Hiển thị sửa khi người dùng đăng nhập và đúng bài viết.</w:t>
-      </w:r>
-      <w:bookmarkEnd w:id="68"/>
-      <w:bookmarkEnd w:id="69"/>
-      <w:bookmarkEnd w:id="70"/>
-    </w:p>
-    <w:p/>
-    <w:p>
-      <w:pPr>
-        <w:keepNext/>
-      </w:pPr>
-      <w:r>
-        <w:rPr>
-          <w:noProof/>
-          <w:lang w:eastAsia="en-US"/>
-        </w:rPr>
-        <w:drawing>
-          <wp:inline distT="0" distB="0" distL="0" distR="0" wp14:anchorId="715BDDFC" wp14:editId="6C5FFF2F">
-            <wp:extent cx="6111240" cy="2842260"/>
-            <wp:effectExtent l="0" t="0" r="0" b="0"/>
-            <wp:docPr id="119" name="image27.png"/>
-            <wp:cNvGraphicFramePr/>
-            <a:graphic xmlns:a="http://schemas.openxmlformats.org/drawingml/2006/main">
-              <a:graphicData uri="http://schemas.openxmlformats.org/drawingml/2006/picture">
-                <pic:pic xmlns:pic="http://schemas.openxmlformats.org/drawingml/2006/picture">
-                  <pic:nvPicPr>
-                    <pic:cNvPr id="0" name="image27.png"/>
-                    <pic:cNvPicPr preferRelativeResize="0"/>
-                  </pic:nvPicPr>
-                  <pic:blipFill>
-                    <a:blip r:embed="rId29"/>
-                    <a:srcRect/>
-                    <a:stretch>
-                      <a:fillRect/>
-                    </a:stretch>
-                  </pic:blipFill>
-                  <pic:spPr>
-                    <a:xfrm>
-                      <a:off x="0" y="0"/>
-                      <a:ext cx="6111240" cy="2842260"/>
-                    </a:xfrm>
-                    <a:prstGeom prst="rect">
-                      <a:avLst/>
-                    </a:prstGeom>
-                    <a:ln/>
-                  </pic:spPr>
-                </pic:pic>
-              </a:graphicData>
-            </a:graphic>
-          </wp:inline>
-        </w:drawing>
-      </w:r>
-    </w:p>
-    <w:p>
-      <w:pPr>
-        <w:keepNext/>
       </w:pPr>
     </w:p>
     <w:p>
@@ -9888,7 +9891,7 @@
                     <pic:cNvPicPr preferRelativeResize="0"/>
                   </pic:nvPicPr>
                   <pic:blipFill>
-                    <a:blip r:embed="rId30"/>
+                    <a:blip r:embed="rId29"/>
                     <a:srcRect/>
                     <a:stretch>
                       <a:fillRect/>
@@ -9996,7 +9999,7 @@
                     <pic:cNvPicPr preferRelativeResize="0"/>
                   </pic:nvPicPr>
                   <pic:blipFill>
-                    <a:blip r:embed="rId31"/>
+                    <a:blip r:embed="rId30"/>
                     <a:srcRect/>
                     <a:stretch>
                       <a:fillRect/>
@@ -10170,7 +10173,7 @@
                     <pic:cNvPicPr preferRelativeResize="0"/>
                   </pic:nvPicPr>
                   <pic:blipFill>
-                    <a:blip r:embed="rId32"/>
+                    <a:blip r:embed="rId31"/>
                     <a:srcRect/>
                     <a:stretch>
                       <a:fillRect/>
@@ -10213,7 +10216,10 @@
         <w:fldChar w:fldCharType="begin"/>
       </w:r>
       <w:r>
-        <w:instrText xml:space="preserve"> SEQ Hình \* ARABIC </w:instrText>
+        <w:instrText xml:space="preserve"> SEQ Hình \</w:instrText>
+      </w:r>
+      <w:r>
+        <w:instrText xml:space="preserve">* ARABIC </w:instrText>
       </w:r>
       <w:r>
         <w:fldChar w:fldCharType="separate"/>
@@ -10294,7 +10300,7 @@
                     <pic:cNvPicPr preferRelativeResize="0"/>
                   </pic:nvPicPr>
                   <pic:blipFill>
-                    <a:blip r:embed="rId33"/>
+                    <a:blip r:embed="rId32"/>
                     <a:srcRect/>
                     <a:stretch>
                       <a:fillRect/>
@@ -10424,7 +10430,7 @@
                     <pic:cNvPicPr preferRelativeResize="0"/>
                   </pic:nvPicPr>
                   <pic:blipFill>
-                    <a:blip r:embed="rId34"/>
+                    <a:blip r:embed="rId33"/>
                     <a:srcRect/>
                     <a:stretch>
                       <a:fillRect/>
@@ -10567,7 +10573,7 @@
                     <pic:cNvPicPr preferRelativeResize="0"/>
                   </pic:nvPicPr>
                   <pic:blipFill>
-                    <a:blip r:embed="rId35"/>
+                    <a:blip r:embed="rId34"/>
                     <a:srcRect/>
                     <a:stretch>
                       <a:fillRect/>
@@ -10735,7 +10741,7 @@
                     <pic:cNvPicPr preferRelativeResize="0"/>
                   </pic:nvPicPr>
                   <pic:blipFill>
-                    <a:blip r:embed="rId33"/>
+                    <a:blip r:embed="rId32"/>
                     <a:srcRect/>
                     <a:stretch>
                       <a:fillRect/>
@@ -10870,7 +10876,7 @@
                     <pic:cNvPicPr preferRelativeResize="0"/>
                   </pic:nvPicPr>
                   <pic:blipFill>
-                    <a:blip r:embed="rId36"/>
+                    <a:blip r:embed="rId35"/>
                     <a:srcRect/>
                     <a:stretch>
                       <a:fillRect/>
@@ -10917,10 +10923,7 @@
         <w:fldChar w:fldCharType="begin"/>
       </w:r>
       <w:r>
-        <w:instrText xml:space="preserve"> </w:instrText>
-      </w:r>
-      <w:r>
-        <w:instrText xml:space="preserve">SEQ Hình \* ARABIC </w:instrText>
+        <w:instrText xml:space="preserve"> SEQ Hình \* ARABIC </w:instrText>
       </w:r>
       <w:r>
         <w:fldChar w:fldCharType="separate"/>
@@ -10990,7 +10993,7 @@
                     <pic:cNvPicPr preferRelativeResize="0"/>
                   </pic:nvPicPr>
                   <pic:blipFill>
-                    <a:blip r:embed="rId37"/>
+                    <a:blip r:embed="rId36"/>
                     <a:srcRect/>
                     <a:stretch>
                       <a:fillRect/>
@@ -11105,7 +11108,7 @@
                     <pic:cNvPicPr preferRelativeResize="0"/>
                   </pic:nvPicPr>
                   <pic:blipFill>
-                    <a:blip r:embed="rId38"/>
+                    <a:blip r:embed="rId37"/>
                     <a:srcRect/>
                     <a:stretch>
                       <a:fillRect/>
@@ -11213,7 +11216,7 @@
                     <pic:cNvPicPr preferRelativeResize="0"/>
                   </pic:nvPicPr>
                   <pic:blipFill>
-                    <a:blip r:embed="rId39"/>
+                    <a:blip r:embed="rId38"/>
                     <a:srcRect/>
                     <a:stretch>
                       <a:fillRect/>
@@ -11365,7 +11368,7 @@
                     <pic:cNvPicPr preferRelativeResize="0"/>
                   </pic:nvPicPr>
                   <pic:blipFill>
-                    <a:blip r:embed="rId36"/>
+                    <a:blip r:embed="rId35"/>
                     <a:srcRect/>
                     <a:stretch>
                       <a:fillRect/>
@@ -11475,7 +11478,7 @@
                     <pic:cNvPicPr preferRelativeResize="0"/>
                   </pic:nvPicPr>
                   <pic:blipFill>
-                    <a:blip r:embed="rId40"/>
+                    <a:blip r:embed="rId39"/>
                     <a:srcRect/>
                     <a:stretch>
                       <a:fillRect/>
@@ -11566,7 +11569,7 @@
                     <pic:cNvPicPr preferRelativeResize="0"/>
                   </pic:nvPicPr>
                   <pic:blipFill>
-                    <a:blip r:embed="rId41"/>
+                    <a:blip r:embed="rId40"/>
                     <a:srcRect/>
                     <a:stretch>
                       <a:fillRect/>
@@ -11748,7 +11751,7 @@
                     <pic:cNvPicPr preferRelativeResize="0"/>
                   </pic:nvPicPr>
                   <pic:blipFill>
-                    <a:blip r:embed="rId42"/>
+                    <a:blip r:embed="rId41"/>
                     <a:srcRect/>
                     <a:stretch>
                       <a:fillRect/>
@@ -11843,7 +11846,7 @@
                     <pic:cNvPicPr preferRelativeResize="0"/>
                   </pic:nvPicPr>
                   <pic:blipFill>
-                    <a:blip r:embed="rId43"/>
+                    <a:blip r:embed="rId42"/>
                     <a:srcRect/>
                     <a:stretch>
                       <a:fillRect/>
@@ -11970,7 +11973,7 @@
                     <pic:cNvPicPr preferRelativeResize="0"/>
                   </pic:nvPicPr>
                   <pic:blipFill>
-                    <a:blip r:embed="rId44"/>
+                    <a:blip r:embed="rId43"/>
                     <a:srcRect/>
                     <a:stretch>
                       <a:fillRect/>
@@ -12098,7 +12101,7 @@
                     <pic:cNvPicPr preferRelativeResize="0"/>
                   </pic:nvPicPr>
                   <pic:blipFill>
-                    <a:blip r:embed="rId45"/>
+                    <a:blip r:embed="rId44"/>
                     <a:srcRect/>
                     <a:stretch>
                       <a:fillRect/>
@@ -12273,7 +12276,7 @@
                     <pic:cNvPicPr preferRelativeResize="0"/>
                   </pic:nvPicPr>
                   <pic:blipFill>
-                    <a:blip r:embed="rId46"/>
+                    <a:blip r:embed="rId45"/>
                     <a:srcRect/>
                     <a:stretch>
                       <a:fillRect/>
@@ -12371,7 +12374,7 @@
                     <pic:cNvPicPr preferRelativeResize="0"/>
                   </pic:nvPicPr>
                   <pic:blipFill>
-                    <a:blip r:embed="rId47"/>
+                    <a:blip r:embed="rId46"/>
                     <a:srcRect/>
                     <a:stretch>
                       <a:fillRect/>
@@ -12498,7 +12501,7 @@
                     <pic:cNvPicPr preferRelativeResize="0"/>
                   </pic:nvPicPr>
                   <pic:blipFill>
-                    <a:blip r:embed="rId48"/>
+                    <a:blip r:embed="rId47"/>
                     <a:srcRect/>
                     <a:stretch>
                       <a:fillRect/>
@@ -12620,7 +12623,7 @@
                     <pic:cNvPicPr preferRelativeResize="0"/>
                   </pic:nvPicPr>
                   <pic:blipFill>
-                    <a:blip r:embed="rId49"/>
+                    <a:blip r:embed="rId48"/>
                     <a:srcRect/>
                     <a:stretch>
                       <a:fillRect/>
@@ -12842,7 +12845,7 @@
                     <pic:cNvPicPr/>
                   </pic:nvPicPr>
                   <pic:blipFill>
-                    <a:blip r:embed="rId50" cstate="print">
+                    <a:blip r:embed="rId49" cstate="print">
                       <a:extLst>
                         <a:ext uri="{28A0092B-C50C-407E-A947-70E740481C1C}">
                           <a14:useLocalDpi xmlns:a14="http://schemas.microsoft.com/office/drawing/2010/main" val="0"/>
@@ -12994,7 +12997,7 @@
                     <pic:cNvPicPr/>
                   </pic:nvPicPr>
                   <pic:blipFill>
-                    <a:blip r:embed="rId51">
+                    <a:blip r:embed="rId50">
                       <a:extLst>
                         <a:ext uri="{28A0092B-C50C-407E-A947-70E740481C1C}">
                           <a14:useLocalDpi xmlns:a14="http://schemas.microsoft.com/office/drawing/2010/main" val="0"/>
@@ -13200,7 +13203,7 @@
                     <pic:cNvPicPr/>
                   </pic:nvPicPr>
                   <pic:blipFill>
-                    <a:blip r:embed="rId52">
+                    <a:blip r:embed="rId51">
                       <a:extLst>
                         <a:ext uri="{28A0092B-C50C-407E-A947-70E740481C1C}">
                           <a14:useLocalDpi xmlns:a14="http://schemas.microsoft.com/office/drawing/2010/main" val="0"/>
@@ -13327,7 +13330,7 @@
                     <pic:cNvPicPr/>
                   </pic:nvPicPr>
                   <pic:blipFill>
-                    <a:blip r:embed="rId53">
+                    <a:blip r:embed="rId52">
                       <a:extLst>
                         <a:ext uri="{28A0092B-C50C-407E-A947-70E740481C1C}">
                           <a14:useLocalDpi xmlns:a14="http://schemas.microsoft.com/office/drawing/2010/main" val="0"/>
@@ -13561,7 +13564,7 @@
                     <pic:cNvPicPr/>
                   </pic:nvPicPr>
                   <pic:blipFill>
-                    <a:blip r:embed="rId54" cstate="print">
+                    <a:blip r:embed="rId53" cstate="print">
                       <a:extLst>
                         <a:ext uri="{28A0092B-C50C-407E-A947-70E740481C1C}">
                           <a14:useLocalDpi xmlns:a14="http://schemas.microsoft.com/office/drawing/2010/main" val="0"/>
@@ -13718,7 +13721,7 @@
                     <pic:cNvPicPr/>
                   </pic:nvPicPr>
                   <pic:blipFill>
-                    <a:blip r:embed="rId55">
+                    <a:blip r:embed="rId54">
                       <a:extLst>
                         <a:ext uri="{28A0092B-C50C-407E-A947-70E740481C1C}">
                           <a14:useLocalDpi xmlns:a14="http://schemas.microsoft.com/office/drawing/2010/main" val="0"/>
@@ -13843,7 +13846,7 @@
                     <pic:cNvPicPr/>
                   </pic:nvPicPr>
                   <pic:blipFill>
-                    <a:blip r:embed="rId56">
+                    <a:blip r:embed="rId55">
                       <a:extLst>
                         <a:ext uri="{28A0092B-C50C-407E-A947-70E740481C1C}">
                           <a14:useLocalDpi xmlns:a14="http://schemas.microsoft.com/office/drawing/2010/main" val="0"/>
@@ -14071,7 +14074,7 @@
                     <pic:cNvPicPr/>
                   </pic:nvPicPr>
                   <pic:blipFill>
-                    <a:blip r:embed="rId57">
+                    <a:blip r:embed="rId56">
                       <a:extLst>
                         <a:ext uri="{28A0092B-C50C-407E-A947-70E740481C1C}">
                           <a14:useLocalDpi xmlns:a14="http://schemas.microsoft.com/office/drawing/2010/main" val="0"/>
@@ -14203,7 +14206,7 @@
                     <pic:cNvPicPr/>
                   </pic:nvPicPr>
                   <pic:blipFill>
-                    <a:blip r:embed="rId58">
+                    <a:blip r:embed="rId57">
                       <a:extLst>
                         <a:ext uri="{28A0092B-C50C-407E-A947-70E740481C1C}">
                           <a14:useLocalDpi xmlns:a14="http://schemas.microsoft.com/office/drawing/2010/main" val="0"/>
@@ -14254,10 +14257,7 @@
         <w:fldChar w:fldCharType="begin"/>
       </w:r>
       <w:r>
-        <w:instrText xml:space="preserve"> SEQ Hình \*</w:instrText>
-      </w:r>
-      <w:r>
-        <w:instrText xml:space="preserve"> ARABIC </w:instrText>
+        <w:instrText xml:space="preserve"> SEQ Hình \* ARABIC </w:instrText>
       </w:r>
       <w:r>
         <w:fldChar w:fldCharType="separate"/>
@@ -14354,7 +14354,7 @@
                     <pic:cNvPicPr/>
                   </pic:nvPicPr>
                   <pic:blipFill rotWithShape="1">
-                    <a:blip r:embed="rId59">
+                    <a:blip r:embed="rId58">
                       <a:extLst>
                         <a:ext uri="{28A0092B-C50C-407E-A947-70E740481C1C}">
                           <a14:useLocalDpi xmlns:a14="http://schemas.microsoft.com/office/drawing/2010/main" val="0"/>
@@ -14502,7 +14502,7 @@
                     <pic:cNvPicPr/>
                   </pic:nvPicPr>
                   <pic:blipFill>
-                    <a:blip r:embed="rId60">
+                    <a:blip r:embed="rId59">
                       <a:extLst>
                         <a:ext uri="{28A0092B-C50C-407E-A947-70E740481C1C}">
                           <a14:useLocalDpi xmlns:a14="http://schemas.microsoft.com/office/drawing/2010/main" val="0"/>
@@ -14646,9 +14646,460 @@
       </w:r>
       <w:bookmarkEnd w:id="181"/>
     </w:p>
+    <w:p>
+      <w:pPr>
+        <w:rPr>
+          <w:lang w:val="vi-VN"/>
+        </w:rPr>
+      </w:pPr>
+      <w:r>
+        <w:t>Khi</w:t>
+      </w:r>
+      <w:r>
+        <w:rPr>
+          <w:lang w:val="vi-VN"/>
+        </w:rPr>
+        <w:t xml:space="preserve"> người dùng click vào một bài viết để xem nội dung bài viết thì ở page này chúng ta sẽ </w:t>
+      </w:r>
+      <w:r>
+        <w:rPr>
+          <w:lang w:val="vi-VN"/>
+        </w:rPr>
+        <w:t>có thêm một cột bài viết liên quan để có thể gợi ý thêm cho người đọc những bài viết khác</w:t>
+      </w:r>
+    </w:p>
+    <w:p>
+      <w:pPr>
+        <w:rPr>
+          <w:lang w:val="vi-VN"/>
+        </w:rPr>
+      </w:pPr>
+    </w:p>
+    <w:p>
+      <w:pPr>
+        <w:rPr>
+          <w:lang w:val="vi-VN"/>
+        </w:rPr>
+      </w:pPr>
+      <w:r>
+        <w:rPr>
+          <w:noProof/>
+          <w:lang w:val="vi-VN"/>
+        </w:rPr>
+        <w:lastRenderedPageBreak/>
+        <w:drawing>
+          <wp:inline distT="0" distB="0" distL="0" distR="0" wp14:anchorId="08E382BA" wp14:editId="7426AAD2">
+            <wp:extent cx="6116320" cy="3853815"/>
+            <wp:effectExtent l="0" t="0" r="0" b="0"/>
+            <wp:docPr id="7" name="Picture 7"/>
+            <wp:cNvGraphicFramePr>
+              <a:graphicFrameLocks xmlns:a="http://schemas.openxmlformats.org/drawingml/2006/main" noChangeAspect="1"/>
+            </wp:cNvGraphicFramePr>
+            <a:graphic xmlns:a="http://schemas.openxmlformats.org/drawingml/2006/main">
+              <a:graphicData uri="http://schemas.openxmlformats.org/drawingml/2006/picture">
+                <pic:pic xmlns:pic="http://schemas.openxmlformats.org/drawingml/2006/picture">
+                  <pic:nvPicPr>
+                    <pic:cNvPr id="7" name="Picture 7"/>
+                    <pic:cNvPicPr/>
+                  </pic:nvPicPr>
+                  <pic:blipFill>
+                    <a:blip r:embed="rId60" cstate="print">
+                      <a:extLst>
+                        <a:ext uri="{28A0092B-C50C-407E-A947-70E740481C1C}">
+                          <a14:useLocalDpi xmlns:a14="http://schemas.microsoft.com/office/drawing/2010/main" val="0"/>
+                        </a:ext>
+                      </a:extLst>
+                    </a:blip>
+                    <a:stretch>
+                      <a:fillRect/>
+                    </a:stretch>
+                  </pic:blipFill>
+                  <pic:spPr>
+                    <a:xfrm>
+                      <a:off x="0" y="0"/>
+                      <a:ext cx="6116320" cy="3853815"/>
+                    </a:xfrm>
+                    <a:prstGeom prst="rect">
+                      <a:avLst/>
+                    </a:prstGeom>
+                  </pic:spPr>
+                </pic:pic>
+              </a:graphicData>
+            </a:graphic>
+          </wp:inline>
+        </w:drawing>
+      </w:r>
+    </w:p>
+    <w:p>
+      <w:pPr>
+        <w:pStyle w:val="Caption"/>
+        <w:jc w:val="center"/>
+        <w:rPr>
+          <w:sz w:val="26"/>
+          <w:szCs w:val="26"/>
+        </w:rPr>
+      </w:pPr>
+      <w:bookmarkStart w:id="182" w:name="_Toc89373498"/>
+      <w:r>
+        <w:tab/>
+        <w:t>Hình 54</w:t>
+      </w:r>
+      <w:r>
+        <w:rPr>
+          <w:lang w:val="vi-VN"/>
+        </w:rPr>
+        <w:t xml:space="preserve"> </w:t>
+      </w:r>
+      <w:r>
+        <w:t>.Giao</w:t>
+      </w:r>
+      <w:r>
+        <w:rPr>
+          <w:lang w:val="vi-VN"/>
+        </w:rPr>
+        <w:t xml:space="preserve"> diện hiển thị của bài viết liên quan</w:t>
+      </w:r>
+      <w:r>
+        <w:t>.</w:t>
+      </w:r>
+    </w:p>
+    <w:p>
+      <w:pPr>
+        <w:rPr>
+          <w:lang w:val="vi-VN"/>
+        </w:rPr>
+      </w:pPr>
+      <w:r>
+        <w:rPr>
+          <w:lang w:val="vi-VN"/>
+        </w:rPr>
+        <w:t>Để làm bài viết liên quan đầu tiên ta phải viết một function để trộn thứ tự hiển thị của các bài viết.</w:t>
+      </w:r>
+    </w:p>
+    <w:p>
+      <w:pPr>
+        <w:rPr>
+          <w:lang w:val="vi-VN"/>
+        </w:rPr>
+      </w:pPr>
+    </w:p>
+    <w:p>
+      <w:pPr>
+        <w:rPr>
+          <w:lang w:val="vi-VN"/>
+        </w:rPr>
+      </w:pPr>
+      <w:r>
+        <w:rPr>
+          <w:noProof/>
+          <w:lang w:val="vi-VN"/>
+        </w:rPr>
+        <w:drawing>
+          <wp:inline distT="0" distB="0" distL="0" distR="0" wp14:anchorId="06C0A2D1" wp14:editId="37F7DE70">
+            <wp:extent cx="6116320" cy="3484880"/>
+            <wp:effectExtent l="0" t="0" r="0" b="1270"/>
+            <wp:docPr id="10" name="Picture 10"/>
+            <wp:cNvGraphicFramePr>
+              <a:graphicFrameLocks xmlns:a="http://schemas.openxmlformats.org/drawingml/2006/main" noChangeAspect="1"/>
+            </wp:cNvGraphicFramePr>
+            <a:graphic xmlns:a="http://schemas.openxmlformats.org/drawingml/2006/main">
+              <a:graphicData uri="http://schemas.openxmlformats.org/drawingml/2006/picture">
+                <pic:pic xmlns:pic="http://schemas.openxmlformats.org/drawingml/2006/picture">
+                  <pic:nvPicPr>
+                    <pic:cNvPr id="10" name="Picture 10"/>
+                    <pic:cNvPicPr/>
+                  </pic:nvPicPr>
+                  <pic:blipFill>
+                    <a:blip r:embed="rId61" cstate="print">
+                      <a:extLst>
+                        <a:ext uri="{28A0092B-C50C-407E-A947-70E740481C1C}">
+                          <a14:useLocalDpi xmlns:a14="http://schemas.microsoft.com/office/drawing/2010/main" val="0"/>
+                        </a:ext>
+                      </a:extLst>
+                    </a:blip>
+                    <a:stretch>
+                      <a:fillRect/>
+                    </a:stretch>
+                  </pic:blipFill>
+                  <pic:spPr>
+                    <a:xfrm>
+                      <a:off x="0" y="0"/>
+                      <a:ext cx="6116320" cy="3484880"/>
+                    </a:xfrm>
+                    <a:prstGeom prst="rect">
+                      <a:avLst/>
+                    </a:prstGeom>
+                  </pic:spPr>
+                </pic:pic>
+              </a:graphicData>
+            </a:graphic>
+          </wp:inline>
+        </w:drawing>
+      </w:r>
+    </w:p>
     <w:p/>
     <w:p>
-      <w:bookmarkStart w:id="182" w:name="_Toc89373498"/>
+      <w:pPr>
+        <w:pStyle w:val="Caption"/>
+        <w:jc w:val="center"/>
+        <w:rPr>
+          <w:sz w:val="26"/>
+          <w:szCs w:val="26"/>
+        </w:rPr>
+      </w:pPr>
+      <w:r>
+        <w:t xml:space="preserve">Hình </w:t>
+      </w:r>
+      <w:r>
+        <w:t>55</w:t>
+      </w:r>
+      <w:r>
+        <w:t xml:space="preserve">. </w:t>
+      </w:r>
+      <w:r>
+        <w:t>Function</w:t>
+      </w:r>
+      <w:r>
+        <w:rPr>
+          <w:lang w:val="vi-VN"/>
+        </w:rPr>
+        <w:t xml:space="preserve"> trộn thứ tự của các bài viết</w:t>
+      </w:r>
+      <w:r>
+        <w:t>.</w:t>
+      </w:r>
+    </w:p>
+    <w:p>
+      <w:pPr>
+        <w:rPr>
+          <w:lang w:val="vi-VN"/>
+        </w:rPr>
+      </w:pPr>
+      <w:r>
+        <w:t>S</w:t>
+      </w:r>
+      <w:r>
+        <w:rPr>
+          <w:lang w:val="vi-VN"/>
+        </w:rPr>
+        <w:t xml:space="preserve">au khi tạo xong hàm trộn các bài viết thì chúng ta sẽ khai báo useState và dùng Redux và </w:t>
+      </w:r>
+      <w:r>
+        <w:rPr>
+          <w:lang w:val="vi-VN"/>
+        </w:rPr>
+        <w:t>useEffect</w:t>
+      </w:r>
+      <w:r>
+        <w:rPr>
+          <w:lang w:val="vi-VN"/>
+        </w:rPr>
+        <w:t xml:space="preserve"> để có thể sử dụng và hiển thị nó ra màn hình.</w:t>
+      </w:r>
+    </w:p>
+    <w:p>
+      <w:pPr>
+        <w:rPr>
+          <w:lang w:val="vi-VN"/>
+        </w:rPr>
+      </w:pPr>
+    </w:p>
+    <w:p>
+      <w:pPr>
+        <w:rPr>
+          <w:lang w:val="vi-VN"/>
+        </w:rPr>
+      </w:pPr>
+      <w:r>
+        <w:rPr>
+          <w:noProof/>
+          <w:lang w:val="vi-VN"/>
+        </w:rPr>
+        <w:lastRenderedPageBreak/>
+        <w:drawing>
+          <wp:inline distT="0" distB="0" distL="0" distR="0" wp14:anchorId="0EDB66A3" wp14:editId="150F9A68">
+            <wp:extent cx="6116320" cy="3862070"/>
+            <wp:effectExtent l="0" t="0" r="0" b="5080"/>
+            <wp:docPr id="11" name="Picture 11"/>
+            <wp:cNvGraphicFramePr>
+              <a:graphicFrameLocks xmlns:a="http://schemas.openxmlformats.org/drawingml/2006/main" noChangeAspect="1"/>
+            </wp:cNvGraphicFramePr>
+            <a:graphic xmlns:a="http://schemas.openxmlformats.org/drawingml/2006/main">
+              <a:graphicData uri="http://schemas.openxmlformats.org/drawingml/2006/picture">
+                <pic:pic xmlns:pic="http://schemas.openxmlformats.org/drawingml/2006/picture">
+                  <pic:nvPicPr>
+                    <pic:cNvPr id="11" name="Picture 11"/>
+                    <pic:cNvPicPr/>
+                  </pic:nvPicPr>
+                  <pic:blipFill>
+                    <a:blip r:embed="rId62">
+                      <a:extLst>
+                        <a:ext uri="{28A0092B-C50C-407E-A947-70E740481C1C}">
+                          <a14:useLocalDpi xmlns:a14="http://schemas.microsoft.com/office/drawing/2010/main" val="0"/>
+                        </a:ext>
+                      </a:extLst>
+                    </a:blip>
+                    <a:stretch>
+                      <a:fillRect/>
+                    </a:stretch>
+                  </pic:blipFill>
+                  <pic:spPr>
+                    <a:xfrm>
+                      <a:off x="0" y="0"/>
+                      <a:ext cx="6116320" cy="3862070"/>
+                    </a:xfrm>
+                    <a:prstGeom prst="rect">
+                      <a:avLst/>
+                    </a:prstGeom>
+                  </pic:spPr>
+                </pic:pic>
+              </a:graphicData>
+            </a:graphic>
+          </wp:inline>
+        </w:drawing>
+      </w:r>
+    </w:p>
+    <w:p>
+      <w:pPr>
+        <w:pStyle w:val="Caption"/>
+        <w:jc w:val="center"/>
+        <w:rPr>
+          <w:sz w:val="26"/>
+          <w:szCs w:val="26"/>
+        </w:rPr>
+      </w:pPr>
+      <w:r>
+        <w:t xml:space="preserve">Hình </w:t>
+      </w:r>
+      <w:r>
+        <w:t>56</w:t>
+      </w:r>
+      <w:r>
+        <w:t>.</w:t>
+      </w:r>
+      <w:r>
+        <w:rPr>
+          <w:lang w:val="vi-VN"/>
+        </w:rPr>
+        <w:t xml:space="preserve"> Khai báo và gọi hàm bài viết liên quan</w:t>
+      </w:r>
+      <w:r>
+        <w:t>.</w:t>
+      </w:r>
+    </w:p>
+    <w:p>
+      <w:pPr>
+        <w:rPr>
+          <w:lang w:val="vi-VN"/>
+        </w:rPr>
+      </w:pPr>
+      <w:r>
+        <w:t>Sau</w:t>
+      </w:r>
+      <w:r>
+        <w:rPr>
+          <w:lang w:val="vi-VN"/>
+        </w:rPr>
+        <w:t xml:space="preserve"> cùng khi đã gọi hàm, khai báo và xử lý ở thằng cha xong việc cuối cùng là mình sẽ cho thằng con kế thừa thằng cha </w:t>
+      </w:r>
+      <w:r>
+        <w:rPr>
+          <w:lang w:val="vi-VN"/>
+        </w:rPr>
+        <w:t>là mọi chuyện đã xong.</w:t>
+      </w:r>
+    </w:p>
+    <w:p>
+      <w:pPr>
+        <w:rPr>
+          <w:lang w:val="vi-VN"/>
+        </w:rPr>
+      </w:pPr>
+    </w:p>
+    <w:p>
+      <w:pPr>
+        <w:rPr>
+          <w:lang w:val="vi-VN"/>
+        </w:rPr>
+      </w:pPr>
+      <w:r>
+        <w:rPr>
+          <w:noProof/>
+          <w:lang w:val="vi-VN"/>
+        </w:rPr>
+        <w:drawing>
+          <wp:inline distT="0" distB="0" distL="0" distR="0" wp14:anchorId="4342273F" wp14:editId="1BBDFA1B">
+            <wp:extent cx="6116320" cy="4306570"/>
+            <wp:effectExtent l="0" t="0" r="0" b="0"/>
+            <wp:docPr id="12" name="Picture 12"/>
+            <wp:cNvGraphicFramePr>
+              <a:graphicFrameLocks xmlns:a="http://schemas.openxmlformats.org/drawingml/2006/main" noChangeAspect="1"/>
+            </wp:cNvGraphicFramePr>
+            <a:graphic xmlns:a="http://schemas.openxmlformats.org/drawingml/2006/main">
+              <a:graphicData uri="http://schemas.openxmlformats.org/drawingml/2006/picture">
+                <pic:pic xmlns:pic="http://schemas.openxmlformats.org/drawingml/2006/picture">
+                  <pic:nvPicPr>
+                    <pic:cNvPr id="12" name="Picture 12"/>
+                    <pic:cNvPicPr/>
+                  </pic:nvPicPr>
+                  <pic:blipFill>
+                    <a:blip r:embed="rId63">
+                      <a:extLst>
+                        <a:ext uri="{28A0092B-C50C-407E-A947-70E740481C1C}">
+                          <a14:useLocalDpi xmlns:a14="http://schemas.microsoft.com/office/drawing/2010/main" val="0"/>
+                        </a:ext>
+                      </a:extLst>
+                    </a:blip>
+                    <a:stretch>
+                      <a:fillRect/>
+                    </a:stretch>
+                  </pic:blipFill>
+                  <pic:spPr>
+                    <a:xfrm>
+                      <a:off x="0" y="0"/>
+                      <a:ext cx="6116320" cy="4306570"/>
+                    </a:xfrm>
+                    <a:prstGeom prst="rect">
+                      <a:avLst/>
+                    </a:prstGeom>
+                  </pic:spPr>
+                </pic:pic>
+              </a:graphicData>
+            </a:graphic>
+          </wp:inline>
+        </w:drawing>
+      </w:r>
+    </w:p>
+    <w:p>
+      <w:pPr>
+        <w:pStyle w:val="Caption"/>
+        <w:jc w:val="center"/>
+        <w:rPr>
+          <w:sz w:val="26"/>
+          <w:szCs w:val="26"/>
+        </w:rPr>
+      </w:pPr>
+      <w:r>
+        <w:t xml:space="preserve">Hình </w:t>
+      </w:r>
+      <w:r>
+        <w:t>57</w:t>
+      </w:r>
+      <w:r>
+        <w:t xml:space="preserve">. </w:t>
+      </w:r>
+      <w:r>
+        <w:t>K</w:t>
+      </w:r>
+      <w:r>
+        <w:rPr>
+          <w:lang w:val="vi-VN"/>
+        </w:rPr>
+        <w:t>ế thừa từ thằng cha của bài viết liên quan</w:t>
+      </w:r>
+      <w:r>
+        <w:t>.</w:t>
+      </w:r>
     </w:p>
     <w:p/>
     <w:p/>
@@ -14658,15 +15109,6 @@
     <w:p/>
     <w:p/>
     <w:p/>
-    <w:p/>
-    <w:p/>
-    <w:p/>
-    <w:p/>
-    <w:p/>
-    <w:p/>
-    <w:p/>
-    <w:p/>
-    <w:p/>
     <w:p>
       <w:pPr>
         <w:pStyle w:val="Heading3"/>
@@ -14681,7 +15123,6 @@
           <w:sz w:val="26"/>
           <w:szCs w:val="26"/>
         </w:rPr>
-        <w:lastRenderedPageBreak/>
         <w:t xml:space="preserve">2.2.13. </w:t>
       </w:r>
       <w:r>
@@ -14705,8 +15146,6 @@
         </w:rPr>
         <w:t>)</w:t>
       </w:r>
-      <w:bookmarkStart w:id="183" w:name="_GoBack"/>
-      <w:bookmarkEnd w:id="183"/>
     </w:p>
     <w:p>
       <w:pPr>
@@ -14789,7 +15228,7 @@
                     <pic:cNvPicPr/>
                   </pic:nvPicPr>
                   <pic:blipFill>
-                    <a:blip r:embed="rId61">
+                    <a:blip r:embed="rId64">
                       <a:extLst>
                         <a:ext uri="{28A0092B-C50C-407E-A947-70E740481C1C}">
                           <a14:useLocalDpi xmlns:a14="http://schemas.microsoft.com/office/drawing/2010/main" val="0"/>
@@ -14865,6 +15304,7 @@
           <w:noProof/>
           <w:lang w:eastAsia="en-US"/>
         </w:rPr>
+        <w:lastRenderedPageBreak/>
         <w:drawing>
           <wp:inline distT="0" distB="0" distL="0" distR="0" wp14:anchorId="7D39491D" wp14:editId="19B6C889">
             <wp:extent cx="6116320" cy="3470275"/>
@@ -14881,7 +15321,7 @@
                     <pic:cNvPicPr/>
                   </pic:nvPicPr>
                   <pic:blipFill>
-                    <a:blip r:embed="rId62">
+                    <a:blip r:embed="rId65">
                       <a:extLst>
                         <a:ext uri="{28A0092B-C50C-407E-A947-70E740481C1C}">
                           <a14:useLocalDpi xmlns:a14="http://schemas.microsoft.com/office/drawing/2010/main" val="0"/>
@@ -14929,7 +15369,6 @@
         </w:rPr>
       </w:pPr>
       <w:r>
-        <w:lastRenderedPageBreak/>
         <w:t xml:space="preserve">Để hiện thị ra, ta cần dùng </w:t>
       </w:r>
       <w:r>
@@ -14962,7 +15401,7 @@
                     <pic:cNvPicPr/>
                   </pic:nvPicPr>
                   <pic:blipFill>
-                    <a:blip r:embed="rId63">
+                    <a:blip r:embed="rId66">
                       <a:extLst>
                         <a:ext uri="{28A0092B-C50C-407E-A947-70E740481C1C}">
                           <a14:useLocalDpi xmlns:a14="http://schemas.microsoft.com/office/drawing/2010/main" val="0"/>
@@ -15022,6 +15461,7 @@
           <w:noProof/>
           <w:lang w:eastAsia="en-US"/>
         </w:rPr>
+        <w:lastRenderedPageBreak/>
         <w:drawing>
           <wp:inline distT="0" distB="0" distL="0" distR="0" wp14:anchorId="2D658EE9" wp14:editId="2C284B93">
             <wp:extent cx="5887272" cy="2962688"/>
@@ -15038,7 +15478,7 @@
                     <pic:cNvPicPr/>
                   </pic:nvPicPr>
                   <pic:blipFill>
-                    <a:blip r:embed="rId64">
+                    <a:blip r:embed="rId67">
                       <a:extLst>
                         <a:ext uri="{28A0092B-C50C-407E-A947-70E740481C1C}">
                           <a14:useLocalDpi xmlns:a14="http://schemas.microsoft.com/office/drawing/2010/main" val="0"/>
@@ -15111,8 +15551,8 @@
       </w:pPr>
     </w:p>
     <w:sectPr>
-      <w:footerReference w:type="even" r:id="rId65"/>
-      <w:footerReference w:type="default" r:id="rId66"/>
+      <w:footerReference w:type="even" r:id="rId68"/>
+      <w:footerReference w:type="default" r:id="rId69"/>
       <w:pgSz w:w="11900" w:h="16840"/>
       <w:pgMar w:top="1134" w:right="1134" w:bottom="1134" w:left="1134" w:header="709" w:footer="709" w:gutter="0"/>
       <w:pgNumType w:start="1"/>
@@ -15123,7 +15563,7 @@
 </file>
 
 <file path=word/endnotes.xml><?xml version="1.0" encoding="utf-8"?>
-<w:endnotes xmlns:wpc="http://schemas.microsoft.com/office/word/2010/wordprocessingCanvas" xmlns:mc="http://schemas.openxmlformats.org/markup-compatibility/2006" xmlns:o="urn:schemas-microsoft-com:office:office" xmlns:r="http://schemas.openxmlformats.org/officeDocument/2006/relationships" xmlns:m="http://schemas.openxmlformats.org/officeDocument/2006/math" xmlns:v="urn:schemas-microsoft-com:vml" xmlns:wp14="http://schemas.microsoft.com/office/word/2010/wordprocessingDrawing" xmlns:wp="http://schemas.openxmlformats.org/drawingml/2006/wordprocessingDrawing" xmlns:w10="urn:schemas-microsoft-com:office:word" xmlns:w="http://schemas.openxmlformats.org/wordprocessingml/2006/main" xmlns:w14="http://schemas.microsoft.com/office/word/2010/wordml" xmlns:wpg="http://schemas.microsoft.com/office/word/2010/wordprocessingGroup" xmlns:wpi="http://schemas.microsoft.com/office/word/2010/wordprocessingInk" xmlns:wne="http://schemas.microsoft.com/office/word/2006/wordml" xmlns:wps="http://schemas.microsoft.com/office/word/2010/wordprocessingShape" mc:Ignorable="w14 wp14">
+<w:endnotes xmlns:wpc="http://schemas.microsoft.com/office/word/2010/wordprocessingCanvas" xmlns:cx="http://schemas.microsoft.com/office/drawing/2014/chartex" xmlns:cx1="http://schemas.microsoft.com/office/drawing/2015/9/8/chartex" xmlns:cx2="http://schemas.microsoft.com/office/drawing/2015/10/21/chartex" xmlns:cx3="http://schemas.microsoft.com/office/drawing/2016/5/9/chartex" xmlns:cx4="http://schemas.microsoft.com/office/drawing/2016/5/10/chartex" xmlns:cx5="http://schemas.microsoft.com/office/drawing/2016/5/11/chartex" xmlns:cx6="http://schemas.microsoft.com/office/drawing/2016/5/12/chartex" xmlns:cx7="http://schemas.microsoft.com/office/drawing/2016/5/13/chartex" xmlns:cx8="http://schemas.microsoft.com/office/drawing/2016/5/14/chartex" xmlns:mc="http://schemas.openxmlformats.org/markup-compatibility/2006" xmlns:aink="http://schemas.microsoft.com/office/drawing/2016/ink" xmlns:am3d="http://schemas.microsoft.com/office/drawing/2017/model3d" xmlns:o="urn:schemas-microsoft-com:office:office" xmlns:r="http://schemas.openxmlformats.org/officeDocument/2006/relationships" xmlns:m="http://schemas.openxmlformats.org/officeDocument/2006/math" xmlns:v="urn:schemas-microsoft-com:vml" xmlns:wp14="http://schemas.microsoft.com/office/word/2010/wordprocessingDrawing" xmlns:wp="http://schemas.openxmlformats.org/drawingml/2006/wordprocessingDrawing" xmlns:w10="urn:schemas-microsoft-com:office:word" xmlns:w="http://schemas.openxmlformats.org/wordprocessingml/2006/main" xmlns:w14="http://schemas.microsoft.com/office/word/2010/wordml" xmlns:w15="http://schemas.microsoft.com/office/word/2012/wordml" xmlns:w16cex="http://schemas.microsoft.com/office/word/2018/wordml/cex" xmlns:w16cid="http://schemas.microsoft.com/office/word/2016/wordml/cid" xmlns:w16="http://schemas.microsoft.com/office/word/2018/wordml" xmlns:w16sdtdh="http://schemas.microsoft.com/office/word/2020/wordml/sdtdatahash" xmlns:w16se="http://schemas.microsoft.com/office/word/2015/wordml/symex" xmlns:wpg="http://schemas.microsoft.com/office/word/2010/wordprocessingGroup" xmlns:wpi="http://schemas.microsoft.com/office/word/2010/wordprocessingInk" xmlns:wne="http://schemas.microsoft.com/office/word/2006/wordml" xmlns:wps="http://schemas.microsoft.com/office/word/2010/wordprocessingShape" mc:Ignorable="w14 w15 w16se w16cid w16 w16cex w16sdtdh wp14">
   <w:endnote w:type="separator" w:id="-1">
     <w:p>
       <w:r>
@@ -15142,7 +15582,7 @@
 </file>
 
 <file path=word/footer1.xml><?xml version="1.0" encoding="utf-8"?>
-<w:ftr xmlns:wpc="http://schemas.microsoft.com/office/word/2010/wordprocessingCanvas" xmlns:mc="http://schemas.openxmlformats.org/markup-compatibility/2006" xmlns:o="urn:schemas-microsoft-com:office:office" xmlns:r="http://schemas.openxmlformats.org/officeDocument/2006/relationships" xmlns:m="http://schemas.openxmlformats.org/officeDocument/2006/math" xmlns:v="urn:schemas-microsoft-com:vml" xmlns:wp14="http://schemas.microsoft.com/office/word/2010/wordprocessingDrawing" xmlns:wp="http://schemas.openxmlformats.org/drawingml/2006/wordprocessingDrawing" xmlns:w10="urn:schemas-microsoft-com:office:word" xmlns:w="http://schemas.openxmlformats.org/wordprocessingml/2006/main" xmlns:w14="http://schemas.microsoft.com/office/word/2010/wordml" xmlns:wpg="http://schemas.microsoft.com/office/word/2010/wordprocessingGroup" xmlns:wpi="http://schemas.microsoft.com/office/word/2010/wordprocessingInk" xmlns:wne="http://schemas.microsoft.com/office/word/2006/wordml" xmlns:wps="http://schemas.microsoft.com/office/word/2010/wordprocessingShape" mc:Ignorable="w14 wp14">
+<w:ftr xmlns:wpc="http://schemas.microsoft.com/office/word/2010/wordprocessingCanvas" xmlns:cx="http://schemas.microsoft.com/office/drawing/2014/chartex" xmlns:cx1="http://schemas.microsoft.com/office/drawing/2015/9/8/chartex" xmlns:cx2="http://schemas.microsoft.com/office/drawing/2015/10/21/chartex" xmlns:cx3="http://schemas.microsoft.com/office/drawing/2016/5/9/chartex" xmlns:cx4="http://schemas.microsoft.com/office/drawing/2016/5/10/chartex" xmlns:cx5="http://schemas.microsoft.com/office/drawing/2016/5/11/chartex" xmlns:cx6="http://schemas.microsoft.com/office/drawing/2016/5/12/chartex" xmlns:cx7="http://schemas.microsoft.com/office/drawing/2016/5/13/chartex" xmlns:cx8="http://schemas.microsoft.com/office/drawing/2016/5/14/chartex" xmlns:mc="http://schemas.openxmlformats.org/markup-compatibility/2006" xmlns:aink="http://schemas.microsoft.com/office/drawing/2016/ink" xmlns:am3d="http://schemas.microsoft.com/office/drawing/2017/model3d" xmlns:o="urn:schemas-microsoft-com:office:office" xmlns:r="http://schemas.openxmlformats.org/officeDocument/2006/relationships" xmlns:m="http://schemas.openxmlformats.org/officeDocument/2006/math" xmlns:v="urn:schemas-microsoft-com:vml" xmlns:wp14="http://schemas.microsoft.com/office/word/2010/wordprocessingDrawing" xmlns:wp="http://schemas.openxmlformats.org/drawingml/2006/wordprocessingDrawing" xmlns:w10="urn:schemas-microsoft-com:office:word" xmlns:w="http://schemas.openxmlformats.org/wordprocessingml/2006/main" xmlns:w14="http://schemas.microsoft.com/office/word/2010/wordml" xmlns:w15="http://schemas.microsoft.com/office/word/2012/wordml" xmlns:w16cex="http://schemas.microsoft.com/office/word/2018/wordml/cex" xmlns:w16cid="http://schemas.microsoft.com/office/word/2016/wordml/cid" xmlns:w16="http://schemas.microsoft.com/office/word/2018/wordml" xmlns:w16sdtdh="http://schemas.microsoft.com/office/word/2020/wordml/sdtdatahash" xmlns:w16se="http://schemas.microsoft.com/office/word/2015/wordml/symex" xmlns:wpg="http://schemas.microsoft.com/office/word/2010/wordprocessingGroup" xmlns:wpi="http://schemas.microsoft.com/office/word/2010/wordprocessingInk" xmlns:wne="http://schemas.microsoft.com/office/word/2006/wordml" xmlns:wps="http://schemas.microsoft.com/office/word/2010/wordprocessingShape" mc:Ignorable="w14 w15 w16se w16cid w16 w16cex w16sdtdh wp14">
   <w:p>
     <w:pPr>
       <w:pBdr>
@@ -15257,7 +15697,7 @@
 </file>
 
 <file path=word/footer2.xml><?xml version="1.0" encoding="utf-8"?>
-<w:ftr xmlns:wpc="http://schemas.microsoft.com/office/word/2010/wordprocessingCanvas" xmlns:mc="http://schemas.openxmlformats.org/markup-compatibility/2006" xmlns:o="urn:schemas-microsoft-com:office:office" xmlns:r="http://schemas.openxmlformats.org/officeDocument/2006/relationships" xmlns:m="http://schemas.openxmlformats.org/officeDocument/2006/math" xmlns:v="urn:schemas-microsoft-com:vml" xmlns:wp14="http://schemas.microsoft.com/office/word/2010/wordprocessingDrawing" xmlns:wp="http://schemas.openxmlformats.org/drawingml/2006/wordprocessingDrawing" xmlns:w10="urn:schemas-microsoft-com:office:word" xmlns:w="http://schemas.openxmlformats.org/wordprocessingml/2006/main" xmlns:w14="http://schemas.microsoft.com/office/word/2010/wordml" xmlns:wpg="http://schemas.microsoft.com/office/word/2010/wordprocessingGroup" xmlns:wpi="http://schemas.microsoft.com/office/word/2010/wordprocessingInk" xmlns:wne="http://schemas.microsoft.com/office/word/2006/wordml" xmlns:wps="http://schemas.microsoft.com/office/word/2010/wordprocessingShape" mc:Ignorable="w14 wp14">
+<w:ftr xmlns:wpc="http://schemas.microsoft.com/office/word/2010/wordprocessingCanvas" xmlns:cx="http://schemas.microsoft.com/office/drawing/2014/chartex" xmlns:cx1="http://schemas.microsoft.com/office/drawing/2015/9/8/chartex" xmlns:cx2="http://schemas.microsoft.com/office/drawing/2015/10/21/chartex" xmlns:cx3="http://schemas.microsoft.com/office/drawing/2016/5/9/chartex" xmlns:cx4="http://schemas.microsoft.com/office/drawing/2016/5/10/chartex" xmlns:cx5="http://schemas.microsoft.com/office/drawing/2016/5/11/chartex" xmlns:cx6="http://schemas.microsoft.com/office/drawing/2016/5/12/chartex" xmlns:cx7="http://schemas.microsoft.com/office/drawing/2016/5/13/chartex" xmlns:cx8="http://schemas.microsoft.com/office/drawing/2016/5/14/chartex" xmlns:mc="http://schemas.openxmlformats.org/markup-compatibility/2006" xmlns:aink="http://schemas.microsoft.com/office/drawing/2016/ink" xmlns:am3d="http://schemas.microsoft.com/office/drawing/2017/model3d" xmlns:o="urn:schemas-microsoft-com:office:office" xmlns:r="http://schemas.openxmlformats.org/officeDocument/2006/relationships" xmlns:m="http://schemas.openxmlformats.org/officeDocument/2006/math" xmlns:v="urn:schemas-microsoft-com:vml" xmlns:wp14="http://schemas.microsoft.com/office/word/2010/wordprocessingDrawing" xmlns:wp="http://schemas.openxmlformats.org/drawingml/2006/wordprocessingDrawing" xmlns:w10="urn:schemas-microsoft-com:office:word" xmlns:w="http://schemas.openxmlformats.org/wordprocessingml/2006/main" xmlns:w14="http://schemas.microsoft.com/office/word/2010/wordml" xmlns:w15="http://schemas.microsoft.com/office/word/2012/wordml" xmlns:w16cex="http://schemas.microsoft.com/office/word/2018/wordml/cex" xmlns:w16cid="http://schemas.microsoft.com/office/word/2016/wordml/cid" xmlns:w16="http://schemas.microsoft.com/office/word/2018/wordml" xmlns:w16sdtdh="http://schemas.microsoft.com/office/word/2020/wordml/sdtdatahash" xmlns:w16se="http://schemas.microsoft.com/office/word/2015/wordml/symex" xmlns:wpg="http://schemas.microsoft.com/office/word/2010/wordprocessingGroup" xmlns:wpi="http://schemas.microsoft.com/office/word/2010/wordprocessingInk" xmlns:wne="http://schemas.microsoft.com/office/word/2006/wordml" xmlns:wps="http://schemas.microsoft.com/office/word/2010/wordprocessingShape" mc:Ignorable="w14 w15 w16se w16cid w16 w16cex w16sdtdh wp14">
   <w:p>
     <w:pPr>
       <w:pBdr>
@@ -15391,7 +15831,7 @@
 </file>
 
 <file path=word/footnotes.xml><?xml version="1.0" encoding="utf-8"?>
-<w:footnotes xmlns:wpc="http://schemas.microsoft.com/office/word/2010/wordprocessingCanvas" xmlns:mc="http://schemas.openxmlformats.org/markup-compatibility/2006" xmlns:o="urn:schemas-microsoft-com:office:office" xmlns:r="http://schemas.openxmlformats.org/officeDocument/2006/relationships" xmlns:m="http://schemas.openxmlformats.org/officeDocument/2006/math" xmlns:v="urn:schemas-microsoft-com:vml" xmlns:wp14="http://schemas.microsoft.com/office/word/2010/wordprocessingDrawing" xmlns:wp="http://schemas.openxmlformats.org/drawingml/2006/wordprocessingDrawing" xmlns:w10="urn:schemas-microsoft-com:office:word" xmlns:w="http://schemas.openxmlformats.org/wordprocessingml/2006/main" xmlns:w14="http://schemas.microsoft.com/office/word/2010/wordml" xmlns:wpg="http://schemas.microsoft.com/office/word/2010/wordprocessingGroup" xmlns:wpi="http://schemas.microsoft.com/office/word/2010/wordprocessingInk" xmlns:wne="http://schemas.microsoft.com/office/word/2006/wordml" xmlns:wps="http://schemas.microsoft.com/office/word/2010/wordprocessingShape" mc:Ignorable="w14 wp14">
+<w:footnotes xmlns:wpc="http://schemas.microsoft.com/office/word/2010/wordprocessingCanvas" xmlns:cx="http://schemas.microsoft.com/office/drawing/2014/chartex" xmlns:cx1="http://schemas.microsoft.com/office/drawing/2015/9/8/chartex" xmlns:cx2="http://schemas.microsoft.com/office/drawing/2015/10/21/chartex" xmlns:cx3="http://schemas.microsoft.com/office/drawing/2016/5/9/chartex" xmlns:cx4="http://schemas.microsoft.com/office/drawing/2016/5/10/chartex" xmlns:cx5="http://schemas.microsoft.com/office/drawing/2016/5/11/chartex" xmlns:cx6="http://schemas.microsoft.com/office/drawing/2016/5/12/chartex" xmlns:cx7="http://schemas.microsoft.com/office/drawing/2016/5/13/chartex" xmlns:cx8="http://schemas.microsoft.com/office/drawing/2016/5/14/chartex" xmlns:mc="http://schemas.openxmlformats.org/markup-compatibility/2006" xmlns:aink="http://schemas.microsoft.com/office/drawing/2016/ink" xmlns:am3d="http://schemas.microsoft.com/office/drawing/2017/model3d" xmlns:o="urn:schemas-microsoft-com:office:office" xmlns:r="http://schemas.openxmlformats.org/officeDocument/2006/relationships" xmlns:m="http://schemas.openxmlformats.org/officeDocument/2006/math" xmlns:v="urn:schemas-microsoft-com:vml" xmlns:wp14="http://schemas.microsoft.com/office/word/2010/wordprocessingDrawing" xmlns:wp="http://schemas.openxmlformats.org/drawingml/2006/wordprocessingDrawing" xmlns:w10="urn:schemas-microsoft-com:office:word" xmlns:w="http://schemas.openxmlformats.org/wordprocessingml/2006/main" xmlns:w14="http://schemas.microsoft.com/office/word/2010/wordml" xmlns:w15="http://schemas.microsoft.com/office/word/2012/wordml" xmlns:w16cex="http://schemas.microsoft.com/office/word/2018/wordml/cex" xmlns:w16cid="http://schemas.microsoft.com/office/word/2016/wordml/cid" xmlns:w16="http://schemas.microsoft.com/office/word/2018/wordml" xmlns:w16sdtdh="http://schemas.microsoft.com/office/word/2020/wordml/sdtdatahash" xmlns:w16se="http://schemas.microsoft.com/office/word/2015/wordml/symex" xmlns:wpg="http://schemas.microsoft.com/office/word/2010/wordprocessingGroup" xmlns:wpi="http://schemas.microsoft.com/office/word/2010/wordprocessingInk" xmlns:wne="http://schemas.microsoft.com/office/word/2006/wordml" xmlns:wps="http://schemas.microsoft.com/office/word/2010/wordprocessingShape" mc:Ignorable="w14 w15 w16se w16cid w16 w16cex w16sdtdh wp14">
   <w:footnote w:type="separator" w:id="-1">
     <w:p>
       <w:r>
@@ -15410,8 +15850,8 @@
 </file>
 
 <file path=word/numbering.xml><?xml version="1.0" encoding="utf-8"?>
-<w:numbering xmlns:wpc="http://schemas.microsoft.com/office/word/2010/wordprocessingCanvas" xmlns:mc="http://schemas.openxmlformats.org/markup-compatibility/2006" xmlns:o="urn:schemas-microsoft-com:office:office" xmlns:r="http://schemas.openxmlformats.org/officeDocument/2006/relationships" xmlns:m="http://schemas.openxmlformats.org/officeDocument/2006/math" xmlns:v="urn:schemas-microsoft-com:vml" xmlns:wp14="http://schemas.microsoft.com/office/word/2010/wordprocessingDrawing" xmlns:wp="http://schemas.openxmlformats.org/drawingml/2006/wordprocessingDrawing" xmlns:w10="urn:schemas-microsoft-com:office:word" xmlns:w="http://schemas.openxmlformats.org/wordprocessingml/2006/main" xmlns:w14="http://schemas.microsoft.com/office/word/2010/wordml" xmlns:wpg="http://schemas.microsoft.com/office/word/2010/wordprocessingGroup" xmlns:wpi="http://schemas.microsoft.com/office/word/2010/wordprocessingInk" xmlns:wne="http://schemas.microsoft.com/office/word/2006/wordml" xmlns:wps="http://schemas.microsoft.com/office/word/2010/wordprocessingShape" mc:Ignorable="w14 wp14">
-  <w:abstractNum w:abstractNumId="0">
+<w:numbering xmlns:wpc="http://schemas.microsoft.com/office/word/2010/wordprocessingCanvas" xmlns:cx="http://schemas.microsoft.com/office/drawing/2014/chartex" xmlns:cx1="http://schemas.microsoft.com/office/drawing/2015/9/8/chartex" xmlns:cx2="http://schemas.microsoft.com/office/drawing/2015/10/21/chartex" xmlns:cx3="http://schemas.microsoft.com/office/drawing/2016/5/9/chartex" xmlns:cx4="http://schemas.microsoft.com/office/drawing/2016/5/10/chartex" xmlns:cx5="http://schemas.microsoft.com/office/drawing/2016/5/11/chartex" xmlns:cx6="http://schemas.microsoft.com/office/drawing/2016/5/12/chartex" xmlns:cx7="http://schemas.microsoft.com/office/drawing/2016/5/13/chartex" xmlns:cx8="http://schemas.microsoft.com/office/drawing/2016/5/14/chartex" xmlns:mc="http://schemas.openxmlformats.org/markup-compatibility/2006" xmlns:aink="http://schemas.microsoft.com/office/drawing/2016/ink" xmlns:am3d="http://schemas.microsoft.com/office/drawing/2017/model3d" xmlns:o="urn:schemas-microsoft-com:office:office" xmlns:r="http://schemas.openxmlformats.org/officeDocument/2006/relationships" xmlns:m="http://schemas.openxmlformats.org/officeDocument/2006/math" xmlns:v="urn:schemas-microsoft-com:vml" xmlns:wp14="http://schemas.microsoft.com/office/word/2010/wordprocessingDrawing" xmlns:wp="http://schemas.openxmlformats.org/drawingml/2006/wordprocessingDrawing" xmlns:w10="urn:schemas-microsoft-com:office:word" xmlns:w="http://schemas.openxmlformats.org/wordprocessingml/2006/main" xmlns:w14="http://schemas.microsoft.com/office/word/2010/wordml" xmlns:w15="http://schemas.microsoft.com/office/word/2012/wordml" xmlns:w16cex="http://schemas.microsoft.com/office/word/2018/wordml/cex" xmlns:w16cid="http://schemas.microsoft.com/office/word/2016/wordml/cid" xmlns:w16="http://schemas.microsoft.com/office/word/2018/wordml" xmlns:w16sdtdh="http://schemas.microsoft.com/office/word/2020/wordml/sdtdatahash" xmlns:w16se="http://schemas.microsoft.com/office/word/2015/wordml/symex" xmlns:wpg="http://schemas.microsoft.com/office/word/2010/wordprocessingGroup" xmlns:wpi="http://schemas.microsoft.com/office/word/2010/wordprocessingInk" xmlns:wne="http://schemas.microsoft.com/office/word/2006/wordml" xmlns:wps="http://schemas.microsoft.com/office/word/2010/wordprocessingShape" mc:Ignorable="w14 w15 w16se w16cid w16 w16cex w16sdtdh wp14">
+  <w:abstractNum w:abstractNumId="0" w15:restartNumberingAfterBreak="0">
     <w:nsid w:val="0B2C5B1F"/>
     <w:multiLevelType w:val="multilevel"/>
     <w:tmpl w:val="FA563A70"/>
@@ -15524,7 +15964,7 @@
       </w:rPr>
     </w:lvl>
   </w:abstractNum>
-  <w:abstractNum w:abstractNumId="1">
+  <w:abstractNum w:abstractNumId="1" w15:restartNumberingAfterBreak="0">
     <w:nsid w:val="1B8E58EE"/>
     <w:multiLevelType w:val="multilevel"/>
     <w:tmpl w:val="F4D65BE6"/>
@@ -15637,7 +16077,7 @@
       </w:rPr>
     </w:lvl>
   </w:abstractNum>
-  <w:abstractNum w:abstractNumId="2">
+  <w:abstractNum w:abstractNumId="2" w15:restartNumberingAfterBreak="0">
     <w:nsid w:val="550E3285"/>
     <w:multiLevelType w:val="multilevel"/>
     <w:tmpl w:val="CD3C2932"/>
@@ -15750,7 +16190,7 @@
       </w:rPr>
     </w:lvl>
   </w:abstractNum>
-  <w:abstractNum w:abstractNumId="3">
+  <w:abstractNum w:abstractNumId="3" w15:restartNumberingAfterBreak="0">
     <w:nsid w:val="5AAD71C1"/>
     <w:multiLevelType w:val="multilevel"/>
     <w:tmpl w:val="7AC43DB6"/>
@@ -15863,7 +16303,7 @@
       </w:rPr>
     </w:lvl>
   </w:abstractNum>
-  <w:abstractNum w:abstractNumId="4">
+  <w:abstractNum w:abstractNumId="4" w15:restartNumberingAfterBreak="0">
     <w:nsid w:val="64834279"/>
     <w:multiLevelType w:val="multilevel"/>
     <w:tmpl w:val="A842977A"/>
@@ -15995,7 +16435,7 @@
 </file>
 
 <file path=word/styles.xml><?xml version="1.0" encoding="utf-8"?>
-<w:styles xmlns:mc="http://schemas.openxmlformats.org/markup-compatibility/2006" xmlns:r="http://schemas.openxmlformats.org/officeDocument/2006/relationships" xmlns:w="http://schemas.openxmlformats.org/wordprocessingml/2006/main" xmlns:w14="http://schemas.microsoft.com/office/word/2010/wordml" mc:Ignorable="w14">
+<w:styles xmlns:mc="http://schemas.openxmlformats.org/markup-compatibility/2006" xmlns:r="http://schemas.openxmlformats.org/officeDocument/2006/relationships" xmlns:w="http://schemas.openxmlformats.org/wordprocessingml/2006/main" xmlns:w14="http://schemas.microsoft.com/office/word/2010/wordml" xmlns:w15="http://schemas.microsoft.com/office/word/2012/wordml" xmlns:w16cex="http://schemas.microsoft.com/office/word/2018/wordml/cex" xmlns:w16cid="http://schemas.microsoft.com/office/word/2016/wordml/cid" xmlns:w16="http://schemas.microsoft.com/office/word/2018/wordml" xmlns:w16sdtdh="http://schemas.microsoft.com/office/word/2020/wordml/sdtdatahash" xmlns:w16se="http://schemas.microsoft.com/office/word/2015/wordml/symex" mc:Ignorable="w14 w15 w16se w16cid w16 w16cex w16sdtdh">
   <w:docDefaults>
     <w:rPrDefault>
       <w:rPr>
@@ -16007,144 +16447,383 @@
     </w:rPrDefault>
     <w:pPrDefault/>
   </w:docDefaults>
-  <w:latentStyles w:defLockedState="0" w:defUIPriority="99" w:defSemiHidden="1" w:defUnhideWhenUsed="1" w:defQFormat="0" w:count="267">
-    <w:lsdException w:name="Normal" w:semiHidden="0" w:uiPriority="0" w:unhideWhenUsed="0" w:qFormat="1"/>
-    <w:lsdException w:name="heading 1" w:semiHidden="0" w:uiPriority="9" w:unhideWhenUsed="0" w:qFormat="1"/>
-    <w:lsdException w:name="heading 2" w:uiPriority="9" w:qFormat="1"/>
-    <w:lsdException w:name="heading 3" w:uiPriority="9" w:qFormat="1"/>
-    <w:lsdException w:name="heading 4" w:uiPriority="9" w:qFormat="1"/>
-    <w:lsdException w:name="heading 5" w:uiPriority="9" w:qFormat="1"/>
-    <w:lsdException w:name="heading 6" w:uiPriority="9" w:qFormat="1"/>
-    <w:lsdException w:name="heading 7" w:uiPriority="9" w:qFormat="1"/>
-    <w:lsdException w:name="heading 8" w:uiPriority="9" w:qFormat="1"/>
-    <w:lsdException w:name="heading 9" w:uiPriority="9" w:qFormat="1"/>
-    <w:lsdException w:name="toc 1" w:uiPriority="39"/>
-    <w:lsdException w:name="toc 2" w:uiPriority="39"/>
-    <w:lsdException w:name="toc 3" w:uiPriority="39"/>
-    <w:lsdException w:name="toc 4" w:uiPriority="39"/>
-    <w:lsdException w:name="toc 5" w:uiPriority="39"/>
-    <w:lsdException w:name="toc 6" w:uiPriority="39"/>
-    <w:lsdException w:name="toc 7" w:uiPriority="39"/>
-    <w:lsdException w:name="toc 8" w:uiPriority="39"/>
-    <w:lsdException w:name="toc 9" w:uiPriority="39"/>
-    <w:lsdException w:name="caption" w:uiPriority="35" w:qFormat="1"/>
-    <w:lsdException w:name="Title" w:semiHidden="0" w:uiPriority="10" w:unhideWhenUsed="0" w:qFormat="1"/>
-    <w:lsdException w:name="Default Paragraph Font" w:uiPriority="1"/>
-    <w:lsdException w:name="Subtitle" w:semiHidden="0" w:uiPriority="11" w:unhideWhenUsed="0" w:qFormat="1"/>
-    <w:lsdException w:name="Strong" w:semiHidden="0" w:uiPriority="22" w:unhideWhenUsed="0" w:qFormat="1"/>
-    <w:lsdException w:name="Emphasis" w:semiHidden="0" w:uiPriority="20" w:unhideWhenUsed="0" w:qFormat="1"/>
-    <w:lsdException w:name="Table Grid" w:semiHidden="0" w:uiPriority="39" w:unhideWhenUsed="0"/>
-    <w:lsdException w:name="Placeholder Text" w:unhideWhenUsed="0"/>
-    <w:lsdException w:name="No Spacing" w:semiHidden="0" w:uiPriority="1" w:unhideWhenUsed="0" w:qFormat="1"/>
-    <w:lsdException w:name="Light Shading" w:semiHidden="0" w:uiPriority="60" w:unhideWhenUsed="0"/>
-    <w:lsdException w:name="Light List" w:semiHidden="0" w:uiPriority="61" w:unhideWhenUsed="0"/>
-    <w:lsdException w:name="Light Grid" w:semiHidden="0" w:uiPriority="62" w:unhideWhenUsed="0"/>
-    <w:lsdException w:name="Medium Shading 1" w:semiHidden="0" w:uiPriority="63" w:unhideWhenUsed="0"/>
-    <w:lsdException w:name="Medium Shading 2" w:semiHidden="0" w:uiPriority="64" w:unhideWhenUsed="0"/>
-    <w:lsdException w:name="Medium List 1" w:semiHidden="0" w:uiPriority="65" w:unhideWhenUsed="0"/>
-    <w:lsdException w:name="Medium List 2" w:semiHidden="0" w:uiPriority="66" w:unhideWhenUsed="0"/>
-    <w:lsdException w:name="Medium Grid 1" w:semiHidden="0" w:uiPriority="67" w:unhideWhenUsed="0"/>
-    <w:lsdException w:name="Medium Grid 2" w:semiHidden="0" w:uiPriority="68" w:unhideWhenUsed="0"/>
-    <w:lsdException w:name="Medium Grid 3" w:semiHidden="0" w:uiPriority="69" w:unhideWhenUsed="0"/>
-    <w:lsdException w:name="Dark List" w:semiHidden="0" w:uiPriority="70" w:unhideWhenUsed="0"/>
-    <w:lsdException w:name="Colorful Shading" w:semiHidden="0" w:uiPriority="71" w:unhideWhenUsed="0"/>
-    <w:lsdException w:name="Colorful List" w:semiHidden="0" w:uiPriority="72" w:unhideWhenUsed="0"/>
-    <w:lsdException w:name="Colorful Grid" w:semiHidden="0" w:uiPriority="73" w:unhideWhenUsed="0"/>
-    <w:lsdException w:name="Light Shading Accent 1" w:semiHidden="0" w:uiPriority="60" w:unhideWhenUsed="0"/>
-    <w:lsdException w:name="Light List Accent 1" w:semiHidden="0" w:uiPriority="61" w:unhideWhenUsed="0"/>
-    <w:lsdException w:name="Light Grid Accent 1" w:semiHidden="0" w:uiPriority="62" w:unhideWhenUsed="0"/>
-    <w:lsdException w:name="Medium Shading 1 Accent 1" w:semiHidden="0" w:uiPriority="63" w:unhideWhenUsed="0"/>
-    <w:lsdException w:name="Medium Shading 2 Accent 1" w:semiHidden="0" w:uiPriority="64" w:unhideWhenUsed="0"/>
-    <w:lsdException w:name="Medium List 1 Accent 1" w:semiHidden="0" w:uiPriority="65" w:unhideWhenUsed="0"/>
-    <w:lsdException w:name="Revision" w:unhideWhenUsed="0"/>
-    <w:lsdException w:name="List Paragraph" w:semiHidden="0" w:uiPriority="34" w:unhideWhenUsed="0" w:qFormat="1"/>
-    <w:lsdException w:name="Quote" w:semiHidden="0" w:uiPriority="29" w:unhideWhenUsed="0" w:qFormat="1"/>
-    <w:lsdException w:name="Intense Quote" w:semiHidden="0" w:uiPriority="30" w:unhideWhenUsed="0" w:qFormat="1"/>
-    <w:lsdException w:name="Medium List 2 Accent 1" w:semiHidden="0" w:uiPriority="66" w:unhideWhenUsed="0"/>
-    <w:lsdException w:name="Medium Grid 1 Accent 1" w:semiHidden="0" w:uiPriority="67" w:unhideWhenUsed="0"/>
-    <w:lsdException w:name="Medium Grid 2 Accent 1" w:semiHidden="0" w:uiPriority="68" w:unhideWhenUsed="0"/>
-    <w:lsdException w:name="Medium Grid 3 Accent 1" w:semiHidden="0" w:uiPriority="69" w:unhideWhenUsed="0"/>
-    <w:lsdException w:name="Dark List Accent 1" w:semiHidden="0" w:uiPriority="70" w:unhideWhenUsed="0"/>
-    <w:lsdException w:name="Colorful Shading Accent 1" w:semiHidden="0" w:uiPriority="71" w:unhideWhenUsed="0"/>
-    <w:lsdException w:name="Colorful List Accent 1" w:semiHidden="0" w:uiPriority="72" w:unhideWhenUsed="0"/>
-    <w:lsdException w:name="Colorful Grid Accent 1" w:semiHidden="0" w:uiPriority="73" w:unhideWhenUsed="0"/>
-    <w:lsdException w:name="Light Shading Accent 2" w:semiHidden="0" w:uiPriority="60" w:unhideWhenUsed="0"/>
-    <w:lsdException w:name="Light List Accent 2" w:semiHidden="0" w:uiPriority="61" w:unhideWhenUsed="0"/>
-    <w:lsdException w:name="Light Grid Accent 2" w:semiHidden="0" w:uiPriority="62" w:unhideWhenUsed="0"/>
-    <w:lsdException w:name="Medium Shading 1 Accent 2" w:semiHidden="0" w:uiPriority="63" w:unhideWhenUsed="0"/>
-    <w:lsdException w:name="Medium Shading 2 Accent 2" w:semiHidden="0" w:uiPriority="64" w:unhideWhenUsed="0"/>
-    <w:lsdException w:name="Medium List 1 Accent 2" w:semiHidden="0" w:uiPriority="65" w:unhideWhenUsed="0"/>
-    <w:lsdException w:name="Medium List 2 Accent 2" w:semiHidden="0" w:uiPriority="66" w:unhideWhenUsed="0"/>
-    <w:lsdException w:name="Medium Grid 1 Accent 2" w:semiHidden="0" w:uiPriority="67" w:unhideWhenUsed="0"/>
-    <w:lsdException w:name="Medium Grid 2 Accent 2" w:semiHidden="0" w:uiPriority="68" w:unhideWhenUsed="0"/>
-    <w:lsdException w:name="Medium Grid 3 Accent 2" w:semiHidden="0" w:uiPriority="69" w:unhideWhenUsed="0"/>
-    <w:lsdException w:name="Dark List Accent 2" w:semiHidden="0" w:uiPriority="70" w:unhideWhenUsed="0"/>
-    <w:lsdException w:name="Colorful Shading Accent 2" w:semiHidden="0" w:uiPriority="71" w:unhideWhenUsed="0"/>
-    <w:lsdException w:name="Colorful List Accent 2" w:semiHidden="0" w:uiPriority="72" w:unhideWhenUsed="0"/>
-    <w:lsdException w:name="Colorful Grid Accent 2" w:semiHidden="0" w:uiPriority="73" w:unhideWhenUsed="0"/>
-    <w:lsdException w:name="Light Shading Accent 3" w:semiHidden="0" w:uiPriority="60" w:unhideWhenUsed="0"/>
-    <w:lsdException w:name="Light List Accent 3" w:semiHidden="0" w:uiPriority="61" w:unhideWhenUsed="0"/>
-    <w:lsdException w:name="Light Grid Accent 3" w:semiHidden="0" w:uiPriority="62" w:unhideWhenUsed="0"/>
-    <w:lsdException w:name="Medium Shading 1 Accent 3" w:semiHidden="0" w:uiPriority="63" w:unhideWhenUsed="0"/>
-    <w:lsdException w:name="Medium Shading 2 Accent 3" w:semiHidden="0" w:uiPriority="64" w:unhideWhenUsed="0"/>
-    <w:lsdException w:name="Medium List 1 Accent 3" w:semiHidden="0" w:uiPriority="65" w:unhideWhenUsed="0"/>
-    <w:lsdException w:name="Medium List 2 Accent 3" w:semiHidden="0" w:uiPriority="66" w:unhideWhenUsed="0"/>
-    <w:lsdException w:name="Medium Grid 1 Accent 3" w:semiHidden="0" w:uiPriority="67" w:unhideWhenUsed="0"/>
-    <w:lsdException w:name="Medium Grid 2 Accent 3" w:semiHidden="0" w:uiPriority="68" w:unhideWhenUsed="0"/>
-    <w:lsdException w:name="Medium Grid 3 Accent 3" w:semiHidden="0" w:uiPriority="69" w:unhideWhenUsed="0"/>
-    <w:lsdException w:name="Dark List Accent 3" w:semiHidden="0" w:uiPriority="70" w:unhideWhenUsed="0"/>
-    <w:lsdException w:name="Colorful Shading Accent 3" w:semiHidden="0" w:uiPriority="71" w:unhideWhenUsed="0"/>
-    <w:lsdException w:name="Colorful List Accent 3" w:semiHidden="0" w:uiPriority="72" w:unhideWhenUsed="0"/>
-    <w:lsdException w:name="Colorful Grid Accent 3" w:semiHidden="0" w:uiPriority="73" w:unhideWhenUsed="0"/>
-    <w:lsdException w:name="Light Shading Accent 4" w:semiHidden="0" w:uiPriority="60" w:unhideWhenUsed="0"/>
-    <w:lsdException w:name="Light List Accent 4" w:semiHidden="0" w:uiPriority="61" w:unhideWhenUsed="0"/>
-    <w:lsdException w:name="Light Grid Accent 4" w:semiHidden="0" w:uiPriority="62" w:unhideWhenUsed="0"/>
-    <w:lsdException w:name="Medium Shading 1 Accent 4" w:semiHidden="0" w:uiPriority="63" w:unhideWhenUsed="0"/>
-    <w:lsdException w:name="Medium Shading 2 Accent 4" w:semiHidden="0" w:uiPriority="64" w:unhideWhenUsed="0"/>
-    <w:lsdException w:name="Medium List 1 Accent 4" w:semiHidden="0" w:uiPriority="65" w:unhideWhenUsed="0"/>
-    <w:lsdException w:name="Medium List 2 Accent 4" w:semiHidden="0" w:uiPriority="66" w:unhideWhenUsed="0"/>
-    <w:lsdException w:name="Medium Grid 1 Accent 4" w:semiHidden="0" w:uiPriority="67" w:unhideWhenUsed="0"/>
-    <w:lsdException w:name="Medium Grid 2 Accent 4" w:semiHidden="0" w:uiPriority="68" w:unhideWhenUsed="0"/>
-    <w:lsdException w:name="Medium Grid 3 Accent 4" w:semiHidden="0" w:uiPriority="69" w:unhideWhenUsed="0"/>
-    <w:lsdException w:name="Dark List Accent 4" w:semiHidden="0" w:uiPriority="70" w:unhideWhenUsed="0"/>
-    <w:lsdException w:name="Colorful Shading Accent 4" w:semiHidden="0" w:uiPriority="71" w:unhideWhenUsed="0"/>
-    <w:lsdException w:name="Colorful List Accent 4" w:semiHidden="0" w:uiPriority="72" w:unhideWhenUsed="0"/>
-    <w:lsdException w:name="Colorful Grid Accent 4" w:semiHidden="0" w:uiPriority="73" w:unhideWhenUsed="0"/>
-    <w:lsdException w:name="Light Shading Accent 5" w:semiHidden="0" w:uiPriority="60" w:unhideWhenUsed="0"/>
-    <w:lsdException w:name="Light List Accent 5" w:semiHidden="0" w:uiPriority="61" w:unhideWhenUsed="0"/>
-    <w:lsdException w:name="Light Grid Accent 5" w:semiHidden="0" w:uiPriority="62" w:unhideWhenUsed="0"/>
-    <w:lsdException w:name="Medium Shading 1 Accent 5" w:semiHidden="0" w:uiPriority="63" w:unhideWhenUsed="0"/>
-    <w:lsdException w:name="Medium Shading 2 Accent 5" w:semiHidden="0" w:uiPriority="64" w:unhideWhenUsed="0"/>
-    <w:lsdException w:name="Medium List 1 Accent 5" w:semiHidden="0" w:uiPriority="65" w:unhideWhenUsed="0"/>
-    <w:lsdException w:name="Medium List 2 Accent 5" w:semiHidden="0" w:uiPriority="66" w:unhideWhenUsed="0"/>
-    <w:lsdException w:name="Medium Grid 1 Accent 5" w:semiHidden="0" w:uiPriority="67" w:unhideWhenUsed="0"/>
-    <w:lsdException w:name="Medium Grid 2 Accent 5" w:semiHidden="0" w:uiPriority="68" w:unhideWhenUsed="0"/>
-    <w:lsdException w:name="Medium Grid 3 Accent 5" w:semiHidden="0" w:uiPriority="69" w:unhideWhenUsed="0"/>
-    <w:lsdException w:name="Dark List Accent 5" w:semiHidden="0" w:uiPriority="70" w:unhideWhenUsed="0"/>
-    <w:lsdException w:name="Colorful Shading Accent 5" w:semiHidden="0" w:uiPriority="71" w:unhideWhenUsed="0"/>
-    <w:lsdException w:name="Colorful List Accent 5" w:semiHidden="0" w:uiPriority="72" w:unhideWhenUsed="0"/>
-    <w:lsdException w:name="Colorful Grid Accent 5" w:semiHidden="0" w:uiPriority="73" w:unhideWhenUsed="0"/>
-    <w:lsdException w:name="Light Shading Accent 6" w:semiHidden="0" w:uiPriority="60" w:unhideWhenUsed="0"/>
-    <w:lsdException w:name="Light List Accent 6" w:semiHidden="0" w:uiPriority="61" w:unhideWhenUsed="0"/>
-    <w:lsdException w:name="Light Grid Accent 6" w:semiHidden="0" w:uiPriority="62" w:unhideWhenUsed="0"/>
-    <w:lsdException w:name="Medium Shading 1 Accent 6" w:semiHidden="0" w:uiPriority="63" w:unhideWhenUsed="0"/>
-    <w:lsdException w:name="Medium Shading 2 Accent 6" w:semiHidden="0" w:uiPriority="64" w:unhideWhenUsed="0"/>
-    <w:lsdException w:name="Medium List 1 Accent 6" w:semiHidden="0" w:uiPriority="65" w:unhideWhenUsed="0"/>
-    <w:lsdException w:name="Medium List 2 Accent 6" w:semiHidden="0" w:uiPriority="66" w:unhideWhenUsed="0"/>
-    <w:lsdException w:name="Medium Grid 1 Accent 6" w:semiHidden="0" w:uiPriority="67" w:unhideWhenUsed="0"/>
-    <w:lsdException w:name="Medium Grid 2 Accent 6" w:semiHidden="0" w:uiPriority="68" w:unhideWhenUsed="0"/>
-    <w:lsdException w:name="Medium Grid 3 Accent 6" w:semiHidden="0" w:uiPriority="69" w:unhideWhenUsed="0"/>
-    <w:lsdException w:name="Dark List Accent 6" w:semiHidden="0" w:uiPriority="70" w:unhideWhenUsed="0"/>
-    <w:lsdException w:name="Colorful Shading Accent 6" w:semiHidden="0" w:uiPriority="71" w:unhideWhenUsed="0"/>
-    <w:lsdException w:name="Colorful List Accent 6" w:semiHidden="0" w:uiPriority="72" w:unhideWhenUsed="0"/>
-    <w:lsdException w:name="Colorful Grid Accent 6" w:semiHidden="0" w:uiPriority="73" w:unhideWhenUsed="0"/>
-    <w:lsdException w:name="Subtle Emphasis" w:semiHidden="0" w:uiPriority="19" w:unhideWhenUsed="0" w:qFormat="1"/>
-    <w:lsdException w:name="Intense Emphasis" w:semiHidden="0" w:uiPriority="21" w:unhideWhenUsed="0" w:qFormat="1"/>
-    <w:lsdException w:name="Subtle Reference" w:semiHidden="0" w:uiPriority="31" w:unhideWhenUsed="0" w:qFormat="1"/>
-    <w:lsdException w:name="Intense Reference" w:semiHidden="0" w:uiPriority="32" w:unhideWhenUsed="0" w:qFormat="1"/>
-    <w:lsdException w:name="Book Title" w:semiHidden="0" w:uiPriority="33" w:unhideWhenUsed="0" w:qFormat="1"/>
-    <w:lsdException w:name="Bibliography" w:uiPriority="37"/>
-    <w:lsdException w:name="TOC Heading" w:uiPriority="39" w:qFormat="1"/>
+  <w:latentStyles w:defLockedState="0" w:defUIPriority="99" w:defSemiHidden="0" w:defUnhideWhenUsed="0" w:defQFormat="0" w:count="376">
+    <w:lsdException w:name="Normal" w:uiPriority="0" w:qFormat="1"/>
+    <w:lsdException w:name="heading 1" w:uiPriority="9" w:qFormat="1"/>
+    <w:lsdException w:name="heading 2" w:semiHidden="1" w:uiPriority="9" w:unhideWhenUsed="1" w:qFormat="1"/>
+    <w:lsdException w:name="heading 3" w:semiHidden="1" w:uiPriority="9" w:unhideWhenUsed="1" w:qFormat="1"/>
+    <w:lsdException w:name="heading 4" w:semiHidden="1" w:uiPriority="9" w:unhideWhenUsed="1" w:qFormat="1"/>
+    <w:lsdException w:name="heading 5" w:semiHidden="1" w:uiPriority="9" w:unhideWhenUsed="1" w:qFormat="1"/>
+    <w:lsdException w:name="heading 6" w:semiHidden="1" w:uiPriority="9" w:unhideWhenUsed="1" w:qFormat="1"/>
+    <w:lsdException w:name="heading 7" w:semiHidden="1" w:uiPriority="9" w:unhideWhenUsed="1" w:qFormat="1"/>
+    <w:lsdException w:name="heading 8" w:semiHidden="1" w:uiPriority="9" w:unhideWhenUsed="1" w:qFormat="1"/>
+    <w:lsdException w:name="heading 9" w:semiHidden="1" w:uiPriority="9" w:unhideWhenUsed="1" w:qFormat="1"/>
+    <w:lsdException w:name="index 1" w:semiHidden="1" w:unhideWhenUsed="1"/>
+    <w:lsdException w:name="index 2" w:semiHidden="1" w:unhideWhenUsed="1"/>
+    <w:lsdException w:name="index 3" w:semiHidden="1" w:unhideWhenUsed="1"/>
+    <w:lsdException w:name="index 4" w:semiHidden="1" w:unhideWhenUsed="1"/>
+    <w:lsdException w:name="index 5" w:semiHidden="1" w:unhideWhenUsed="1"/>
+    <w:lsdException w:name="index 6" w:semiHidden="1" w:unhideWhenUsed="1"/>
+    <w:lsdException w:name="index 7" w:semiHidden="1" w:unhideWhenUsed="1"/>
+    <w:lsdException w:name="index 8" w:semiHidden="1" w:unhideWhenUsed="1"/>
+    <w:lsdException w:name="index 9" w:semiHidden="1" w:unhideWhenUsed="1"/>
+    <w:lsdException w:name="toc 1" w:semiHidden="1" w:uiPriority="39" w:unhideWhenUsed="1"/>
+    <w:lsdException w:name="toc 2" w:semiHidden="1" w:uiPriority="39" w:unhideWhenUsed="1"/>
+    <w:lsdException w:name="toc 3" w:semiHidden="1" w:uiPriority="39" w:unhideWhenUsed="1"/>
+    <w:lsdException w:name="toc 4" w:semiHidden="1" w:uiPriority="39" w:unhideWhenUsed="1"/>
+    <w:lsdException w:name="toc 5" w:semiHidden="1" w:uiPriority="39" w:unhideWhenUsed="1"/>
+    <w:lsdException w:name="toc 6" w:semiHidden="1" w:uiPriority="39" w:unhideWhenUsed="1"/>
+    <w:lsdException w:name="toc 7" w:semiHidden="1" w:uiPriority="39" w:unhideWhenUsed="1"/>
+    <w:lsdException w:name="toc 8" w:semiHidden="1" w:uiPriority="39" w:unhideWhenUsed="1"/>
+    <w:lsdException w:name="toc 9" w:semiHidden="1" w:uiPriority="39" w:unhideWhenUsed="1"/>
+    <w:lsdException w:name="Normal Indent" w:semiHidden="1" w:unhideWhenUsed="1"/>
+    <w:lsdException w:name="footnote text" w:semiHidden="1" w:unhideWhenUsed="1"/>
+    <w:lsdException w:name="annotation text" w:semiHidden="1" w:unhideWhenUsed="1"/>
+    <w:lsdException w:name="header" w:semiHidden="1" w:unhideWhenUsed="1"/>
+    <w:lsdException w:name="footer" w:semiHidden="1" w:unhideWhenUsed="1"/>
+    <w:lsdException w:name="index heading" w:semiHidden="1" w:unhideWhenUsed="1"/>
+    <w:lsdException w:name="caption" w:semiHidden="1" w:uiPriority="35" w:unhideWhenUsed="1" w:qFormat="1"/>
+    <w:lsdException w:name="table of figures" w:semiHidden="1" w:unhideWhenUsed="1"/>
+    <w:lsdException w:name="envelope address" w:semiHidden="1" w:unhideWhenUsed="1"/>
+    <w:lsdException w:name="envelope return" w:semiHidden="1" w:unhideWhenUsed="1"/>
+    <w:lsdException w:name="footnote reference" w:semiHidden="1" w:unhideWhenUsed="1"/>
+    <w:lsdException w:name="annotation reference" w:semiHidden="1" w:unhideWhenUsed="1"/>
+    <w:lsdException w:name="line number" w:semiHidden="1" w:unhideWhenUsed="1"/>
+    <w:lsdException w:name="page number" w:semiHidden="1" w:unhideWhenUsed="1"/>
+    <w:lsdException w:name="endnote reference" w:semiHidden="1" w:unhideWhenUsed="1"/>
+    <w:lsdException w:name="endnote text" w:semiHidden="1" w:unhideWhenUsed="1"/>
+    <w:lsdException w:name="table of authorities" w:semiHidden="1" w:unhideWhenUsed="1"/>
+    <w:lsdException w:name="macro" w:semiHidden="1" w:unhideWhenUsed="1"/>
+    <w:lsdException w:name="toa heading" w:semiHidden="1" w:unhideWhenUsed="1"/>
+    <w:lsdException w:name="List" w:semiHidden="1" w:unhideWhenUsed="1"/>
+    <w:lsdException w:name="List Bullet" w:semiHidden="1" w:unhideWhenUsed="1"/>
+    <w:lsdException w:name="List Number" w:semiHidden="1" w:unhideWhenUsed="1"/>
+    <w:lsdException w:name="List 2" w:semiHidden="1" w:unhideWhenUsed="1"/>
+    <w:lsdException w:name="List 3" w:semiHidden="1" w:unhideWhenUsed="1"/>
+    <w:lsdException w:name="List 4" w:semiHidden="1" w:unhideWhenUsed="1"/>
+    <w:lsdException w:name="List 5" w:semiHidden="1" w:unhideWhenUsed="1"/>
+    <w:lsdException w:name="List Bullet 2" w:semiHidden="1" w:unhideWhenUsed="1"/>
+    <w:lsdException w:name="List Bullet 3" w:semiHidden="1" w:unhideWhenUsed="1"/>
+    <w:lsdException w:name="List Bullet 4" w:semiHidden="1" w:unhideWhenUsed="1"/>
+    <w:lsdException w:name="List Bullet 5" w:semiHidden="1" w:unhideWhenUsed="1"/>
+    <w:lsdException w:name="List Number 2" w:semiHidden="1" w:unhideWhenUsed="1"/>
+    <w:lsdException w:name="List Number 3" w:semiHidden="1" w:unhideWhenUsed="1"/>
+    <w:lsdException w:name="List Number 4" w:semiHidden="1" w:unhideWhenUsed="1"/>
+    <w:lsdException w:name="List Number 5" w:semiHidden="1" w:unhideWhenUsed="1"/>
+    <w:lsdException w:name="Title" w:uiPriority="10" w:qFormat="1"/>
+    <w:lsdException w:name="Closing" w:semiHidden="1" w:unhideWhenUsed="1"/>
+    <w:lsdException w:name="Signature" w:semiHidden="1" w:unhideWhenUsed="1"/>
+    <w:lsdException w:name="Default Paragraph Font" w:semiHidden="1" w:uiPriority="1" w:unhideWhenUsed="1"/>
+    <w:lsdException w:name="Body Text" w:semiHidden="1" w:unhideWhenUsed="1"/>
+    <w:lsdException w:name="Body Text Indent" w:semiHidden="1" w:unhideWhenUsed="1"/>
+    <w:lsdException w:name="List Continue" w:semiHidden="1" w:unhideWhenUsed="1"/>
+    <w:lsdException w:name="List Continue 2" w:semiHidden="1" w:unhideWhenUsed="1"/>
+    <w:lsdException w:name="List Continue 3" w:semiHidden="1" w:unhideWhenUsed="1"/>
+    <w:lsdException w:name="List Continue 4" w:semiHidden="1" w:unhideWhenUsed="1"/>
+    <w:lsdException w:name="List Continue 5" w:semiHidden="1" w:unhideWhenUsed="1"/>
+    <w:lsdException w:name="Message Header" w:semiHidden="1" w:unhideWhenUsed="1"/>
+    <w:lsdException w:name="Subtitle" w:uiPriority="11" w:qFormat="1"/>
+    <w:lsdException w:name="Salutation" w:semiHidden="1" w:unhideWhenUsed="1"/>
+    <w:lsdException w:name="Date" w:semiHidden="1" w:unhideWhenUsed="1"/>
+    <w:lsdException w:name="Body Text First Indent" w:semiHidden="1" w:unhideWhenUsed="1"/>
+    <w:lsdException w:name="Body Text First Indent 2" w:semiHidden="1" w:unhideWhenUsed="1"/>
+    <w:lsdException w:name="Note Heading" w:semiHidden="1" w:unhideWhenUsed="1"/>
+    <w:lsdException w:name="Body Text 2" w:semiHidden="1" w:unhideWhenUsed="1"/>
+    <w:lsdException w:name="Body Text 3" w:semiHidden="1" w:unhideWhenUsed="1"/>
+    <w:lsdException w:name="Body Text Indent 2" w:semiHidden="1" w:unhideWhenUsed="1"/>
+    <w:lsdException w:name="Body Text Indent 3" w:semiHidden="1" w:unhideWhenUsed="1"/>
+    <w:lsdException w:name="Block Text" w:semiHidden="1" w:unhideWhenUsed="1"/>
+    <w:lsdException w:name="Hyperlink" w:semiHidden="1" w:unhideWhenUsed="1"/>
+    <w:lsdException w:name="FollowedHyperlink" w:semiHidden="1" w:unhideWhenUsed="1"/>
+    <w:lsdException w:name="Strong" w:uiPriority="22" w:qFormat="1"/>
+    <w:lsdException w:name="Emphasis" w:uiPriority="20" w:qFormat="1"/>
+    <w:lsdException w:name="Document Map" w:semiHidden="1" w:unhideWhenUsed="1"/>
+    <w:lsdException w:name="Plain Text" w:semiHidden="1" w:unhideWhenUsed="1"/>
+    <w:lsdException w:name="E-mail Signature" w:semiHidden="1" w:unhideWhenUsed="1"/>
+    <w:lsdException w:name="HTML Top of Form" w:semiHidden="1" w:unhideWhenUsed="1"/>
+    <w:lsdException w:name="HTML Bottom of Form" w:semiHidden="1" w:unhideWhenUsed="1"/>
+    <w:lsdException w:name="Normal (Web)" w:semiHidden="1" w:unhideWhenUsed="1"/>
+    <w:lsdException w:name="HTML Acronym" w:semiHidden="1" w:unhideWhenUsed="1"/>
+    <w:lsdException w:name="HTML Address" w:semiHidden="1" w:unhideWhenUsed="1"/>
+    <w:lsdException w:name="HTML Cite" w:semiHidden="1" w:unhideWhenUsed="1"/>
+    <w:lsdException w:name="HTML Code" w:semiHidden="1" w:unhideWhenUsed="1"/>
+    <w:lsdException w:name="HTML Definition" w:semiHidden="1" w:unhideWhenUsed="1"/>
+    <w:lsdException w:name="HTML Keyboard" w:semiHidden="1" w:unhideWhenUsed="1"/>
+    <w:lsdException w:name="HTML Preformatted" w:semiHidden="1" w:unhideWhenUsed="1"/>
+    <w:lsdException w:name="HTML Sample" w:semiHidden="1" w:unhideWhenUsed="1"/>
+    <w:lsdException w:name="HTML Typewriter" w:semiHidden="1" w:unhideWhenUsed="1"/>
+    <w:lsdException w:name="HTML Variable" w:semiHidden="1" w:unhideWhenUsed="1"/>
+    <w:lsdException w:name="Normal Table" w:semiHidden="1" w:unhideWhenUsed="1"/>
+    <w:lsdException w:name="annotation subject" w:semiHidden="1" w:unhideWhenUsed="1"/>
+    <w:lsdException w:name="No List" w:semiHidden="1" w:unhideWhenUsed="1"/>
+    <w:lsdException w:name="Outline List 1" w:semiHidden="1" w:unhideWhenUsed="1"/>
+    <w:lsdException w:name="Outline List 2" w:semiHidden="1" w:unhideWhenUsed="1"/>
+    <w:lsdException w:name="Outline List 3" w:semiHidden="1" w:unhideWhenUsed="1"/>
+    <w:lsdException w:name="Table Simple 1" w:semiHidden="1" w:unhideWhenUsed="1"/>
+    <w:lsdException w:name="Table Simple 2" w:semiHidden="1" w:unhideWhenUsed="1"/>
+    <w:lsdException w:name="Table Simple 3" w:semiHidden="1" w:unhideWhenUsed="1"/>
+    <w:lsdException w:name="Table Classic 1" w:semiHidden="1" w:unhideWhenUsed="1"/>
+    <w:lsdException w:name="Table Classic 2" w:semiHidden="1" w:unhideWhenUsed="1"/>
+    <w:lsdException w:name="Table Classic 3" w:semiHidden="1" w:unhideWhenUsed="1"/>
+    <w:lsdException w:name="Table Classic 4" w:semiHidden="1" w:unhideWhenUsed="1"/>
+    <w:lsdException w:name="Table Colorful 1" w:semiHidden="1" w:unhideWhenUsed="1"/>
+    <w:lsdException w:name="Table Colorful 2" w:semiHidden="1" w:unhideWhenUsed="1"/>
+    <w:lsdException w:name="Table Colorful 3" w:semiHidden="1" w:unhideWhenUsed="1"/>
+    <w:lsdException w:name="Table Columns 1" w:semiHidden="1" w:unhideWhenUsed="1"/>
+    <w:lsdException w:name="Table Columns 2" w:semiHidden="1" w:unhideWhenUsed="1"/>
+    <w:lsdException w:name="Table Columns 3" w:semiHidden="1" w:unhideWhenUsed="1"/>
+    <w:lsdException w:name="Table Columns 4" w:semiHidden="1" w:unhideWhenUsed="1"/>
+    <w:lsdException w:name="Table Columns 5" w:semiHidden="1" w:unhideWhenUsed="1"/>
+    <w:lsdException w:name="Table Grid 1" w:semiHidden="1" w:unhideWhenUsed="1"/>
+    <w:lsdException w:name="Table Grid 2" w:semiHidden="1" w:unhideWhenUsed="1"/>
+    <w:lsdException w:name="Table Grid 3" w:semiHidden="1" w:unhideWhenUsed="1"/>
+    <w:lsdException w:name="Table Grid 4" w:semiHidden="1" w:unhideWhenUsed="1"/>
+    <w:lsdException w:name="Table Grid 5" w:semiHidden="1" w:unhideWhenUsed="1"/>
+    <w:lsdException w:name="Table Grid 6" w:semiHidden="1" w:unhideWhenUsed="1"/>
+    <w:lsdException w:name="Table Grid 7" w:semiHidden="1" w:unhideWhenUsed="1"/>
+    <w:lsdException w:name="Table Grid 8" w:semiHidden="1" w:unhideWhenUsed="1"/>
+    <w:lsdException w:name="Table List 1" w:semiHidden="1" w:unhideWhenUsed="1"/>
+    <w:lsdException w:name="Table List 2" w:semiHidden="1" w:unhideWhenUsed="1"/>
+    <w:lsdException w:name="Table List 3" w:semiHidden="1" w:unhideWhenUsed="1"/>
+    <w:lsdException w:name="Table List 4" w:semiHidden="1" w:unhideWhenUsed="1"/>
+    <w:lsdException w:name="Table List 5" w:semiHidden="1" w:unhideWhenUsed="1"/>
+    <w:lsdException w:name="Table List 6" w:semiHidden="1" w:unhideWhenUsed="1"/>
+    <w:lsdException w:name="Table List 7" w:semiHidden="1" w:unhideWhenUsed="1"/>
+    <w:lsdException w:name="Table List 8" w:semiHidden="1" w:unhideWhenUsed="1"/>
+    <w:lsdException w:name="Table 3D effects 1" w:semiHidden="1" w:unhideWhenUsed="1"/>
+    <w:lsdException w:name="Table 3D effects 2" w:semiHidden="1" w:unhideWhenUsed="1"/>
+    <w:lsdException w:name="Table 3D effects 3" w:semiHidden="1" w:unhideWhenUsed="1"/>
+    <w:lsdException w:name="Table Contemporary" w:semiHidden="1" w:unhideWhenUsed="1"/>
+    <w:lsdException w:name="Table Elegant" w:semiHidden="1" w:unhideWhenUsed="1"/>
+    <w:lsdException w:name="Table Professional" w:semiHidden="1" w:unhideWhenUsed="1"/>
+    <w:lsdException w:name="Table Subtle 1" w:semiHidden="1" w:unhideWhenUsed="1"/>
+    <w:lsdException w:name="Table Subtle 2" w:semiHidden="1" w:unhideWhenUsed="1"/>
+    <w:lsdException w:name="Table Web 1" w:semiHidden="1" w:unhideWhenUsed="1"/>
+    <w:lsdException w:name="Table Web 2" w:semiHidden="1" w:unhideWhenUsed="1"/>
+    <w:lsdException w:name="Table Web 3" w:semiHidden="1" w:unhideWhenUsed="1"/>
+    <w:lsdException w:name="Balloon Text" w:semiHidden="1" w:unhideWhenUsed="1"/>
+    <w:lsdException w:name="Table Grid" w:uiPriority="39"/>
+    <w:lsdException w:name="Table Theme" w:semiHidden="1" w:unhideWhenUsed="1"/>
+    <w:lsdException w:name="Placeholder Text" w:semiHidden="1"/>
+    <w:lsdException w:name="No Spacing" w:uiPriority="1" w:qFormat="1"/>
+    <w:lsdException w:name="Light Shading" w:uiPriority="60"/>
+    <w:lsdException w:name="Light List" w:uiPriority="61"/>
+    <w:lsdException w:name="Light Grid" w:uiPriority="62"/>
+    <w:lsdException w:name="Medium Shading 1" w:uiPriority="63"/>
+    <w:lsdException w:name="Medium Shading 2" w:uiPriority="64"/>
+    <w:lsdException w:name="Medium List 1" w:uiPriority="65"/>
+    <w:lsdException w:name="Medium List 2" w:uiPriority="66"/>
+    <w:lsdException w:name="Medium Grid 1" w:uiPriority="67"/>
+    <w:lsdException w:name="Medium Grid 2" w:uiPriority="68"/>
+    <w:lsdException w:name="Medium Grid 3" w:uiPriority="69"/>
+    <w:lsdException w:name="Dark List" w:uiPriority="70"/>
+    <w:lsdException w:name="Colorful Shading" w:uiPriority="71"/>
+    <w:lsdException w:name="Colorful List" w:uiPriority="72"/>
+    <w:lsdException w:name="Colorful Grid" w:uiPriority="73"/>
+    <w:lsdException w:name="Light Shading Accent 1" w:uiPriority="60"/>
+    <w:lsdException w:name="Light List Accent 1" w:uiPriority="61"/>
+    <w:lsdException w:name="Light Grid Accent 1" w:uiPriority="62"/>
+    <w:lsdException w:name="Medium Shading 1 Accent 1" w:uiPriority="63"/>
+    <w:lsdException w:name="Medium Shading 2 Accent 1" w:uiPriority="64"/>
+    <w:lsdException w:name="Medium List 1 Accent 1" w:uiPriority="65"/>
+    <w:lsdException w:name="Revision" w:semiHidden="1"/>
+    <w:lsdException w:name="List Paragraph" w:uiPriority="34" w:qFormat="1"/>
+    <w:lsdException w:name="Quote" w:uiPriority="29" w:qFormat="1"/>
+    <w:lsdException w:name="Intense Quote" w:uiPriority="30" w:qFormat="1"/>
+    <w:lsdException w:name="Medium List 2 Accent 1" w:uiPriority="66"/>
+    <w:lsdException w:name="Medium Grid 1 Accent 1" w:uiPriority="67"/>
+    <w:lsdException w:name="Medium Grid 2 Accent 1" w:uiPriority="68"/>
+    <w:lsdException w:name="Medium Grid 3 Accent 1" w:uiPriority="69"/>
+    <w:lsdException w:name="Dark List Accent 1" w:uiPriority="70"/>
+    <w:lsdException w:name="Colorful Shading Accent 1" w:uiPriority="71"/>
+    <w:lsdException w:name="Colorful List Accent 1" w:uiPriority="72"/>
+    <w:lsdException w:name="Colorful Grid Accent 1" w:uiPriority="73"/>
+    <w:lsdException w:name="Light Shading Accent 2" w:uiPriority="60"/>
+    <w:lsdException w:name="Light List Accent 2" w:uiPriority="61"/>
+    <w:lsdException w:name="Light Grid Accent 2" w:uiPriority="62"/>
+    <w:lsdException w:name="Medium Shading 1 Accent 2" w:uiPriority="63"/>
+    <w:lsdException w:name="Medium Shading 2 Accent 2" w:uiPriority="64"/>
+    <w:lsdException w:name="Medium List 1 Accent 2" w:uiPriority="65"/>
+    <w:lsdException w:name="Medium List 2 Accent 2" w:uiPriority="66"/>
+    <w:lsdException w:name="Medium Grid 1 Accent 2" w:uiPriority="67"/>
+    <w:lsdException w:name="Medium Grid 2 Accent 2" w:uiPriority="68"/>
+    <w:lsdException w:name="Medium Grid 3 Accent 2" w:uiPriority="69"/>
+    <w:lsdException w:name="Dark List Accent 2" w:uiPriority="70"/>
+    <w:lsdException w:name="Colorful Shading Accent 2" w:uiPriority="71"/>
+    <w:lsdException w:name="Colorful List Accent 2" w:uiPriority="72"/>
+    <w:lsdException w:name="Colorful Grid Accent 2" w:uiPriority="73"/>
+    <w:lsdException w:name="Light Shading Accent 3" w:uiPriority="60"/>
+    <w:lsdException w:name="Light List Accent 3" w:uiPriority="61"/>
+    <w:lsdException w:name="Light Grid Accent 3" w:uiPriority="62"/>
+    <w:lsdException w:name="Medium Shading 1 Accent 3" w:uiPriority="63"/>
+    <w:lsdException w:name="Medium Shading 2 Accent 3" w:uiPriority="64"/>
+    <w:lsdException w:name="Medium List 1 Accent 3" w:uiPriority="65"/>
+    <w:lsdException w:name="Medium List 2 Accent 3" w:uiPriority="66"/>
+    <w:lsdException w:name="Medium Grid 1 Accent 3" w:uiPriority="67"/>
+    <w:lsdException w:name="Medium Grid 2 Accent 3" w:uiPriority="68"/>
+    <w:lsdException w:name="Medium Grid 3 Accent 3" w:uiPriority="69"/>
+    <w:lsdException w:name="Dark List Accent 3" w:uiPriority="70"/>
+    <w:lsdException w:name="Colorful Shading Accent 3" w:uiPriority="71"/>
+    <w:lsdException w:name="Colorful List Accent 3" w:uiPriority="72"/>
+    <w:lsdException w:name="Colorful Grid Accent 3" w:uiPriority="73"/>
+    <w:lsdException w:name="Light Shading Accent 4" w:uiPriority="60"/>
+    <w:lsdException w:name="Light List Accent 4" w:uiPriority="61"/>
+    <w:lsdException w:name="Light Grid Accent 4" w:uiPriority="62"/>
+    <w:lsdException w:name="Medium Shading 1 Accent 4" w:uiPriority="63"/>
+    <w:lsdException w:name="Medium Shading 2 Accent 4" w:uiPriority="64"/>
+    <w:lsdException w:name="Medium List 1 Accent 4" w:uiPriority="65"/>
+    <w:lsdException w:name="Medium List 2 Accent 4" w:uiPriority="66"/>
+    <w:lsdException w:name="Medium Grid 1 Accent 4" w:uiPriority="67"/>
+    <w:lsdException w:name="Medium Grid 2 Accent 4" w:uiPriority="68"/>
+    <w:lsdException w:name="Medium Grid 3 Accent 4" w:uiPriority="69"/>
+    <w:lsdException w:name="Dark List Accent 4" w:uiPriority="70"/>
+    <w:lsdException w:name="Colorful Shading Accent 4" w:uiPriority="71"/>
+    <w:lsdException w:name="Colorful List Accent 4" w:uiPriority="72"/>
+    <w:lsdException w:name="Colorful Grid Accent 4" w:uiPriority="73"/>
+    <w:lsdException w:name="Light Shading Accent 5" w:uiPriority="60"/>
+    <w:lsdException w:name="Light List Accent 5" w:uiPriority="61"/>
+    <w:lsdException w:name="Light Grid Accent 5" w:uiPriority="62"/>
+    <w:lsdException w:name="Medium Shading 1 Accent 5" w:uiPriority="63"/>
+    <w:lsdException w:name="Medium Shading 2 Accent 5" w:uiPriority="64"/>
+    <w:lsdException w:name="Medium List 1 Accent 5" w:uiPriority="65"/>
+    <w:lsdException w:name="Medium List 2 Accent 5" w:uiPriority="66"/>
+    <w:lsdException w:name="Medium Grid 1 Accent 5" w:uiPriority="67"/>
+    <w:lsdException w:name="Medium Grid 2 Accent 5" w:uiPriority="68"/>
+    <w:lsdException w:name="Medium Grid 3 Accent 5" w:uiPriority="69"/>
+    <w:lsdException w:name="Dark List Accent 5" w:uiPriority="70"/>
+    <w:lsdException w:name="Colorful Shading Accent 5" w:uiPriority="71"/>
+    <w:lsdException w:name="Colorful List Accent 5" w:uiPriority="72"/>
+    <w:lsdException w:name="Colorful Grid Accent 5" w:uiPriority="73"/>
+    <w:lsdException w:name="Light Shading Accent 6" w:uiPriority="60"/>
+    <w:lsdException w:name="Light List Accent 6" w:uiPriority="61"/>
+    <w:lsdException w:name="Light Grid Accent 6" w:uiPriority="62"/>
+    <w:lsdException w:name="Medium Shading 1 Accent 6" w:uiPriority="63"/>
+    <w:lsdException w:name="Medium Shading 2 Accent 6" w:uiPriority="64"/>
+    <w:lsdException w:name="Medium List 1 Accent 6" w:uiPriority="65"/>
+    <w:lsdException w:name="Medium List 2 Accent 6" w:uiPriority="66"/>
+    <w:lsdException w:name="Medium Grid 1 Accent 6" w:uiPriority="67"/>
+    <w:lsdException w:name="Medium Grid 2 Accent 6" w:uiPriority="68"/>
+    <w:lsdException w:name="Medium Grid 3 Accent 6" w:uiPriority="69"/>
+    <w:lsdException w:name="Dark List Accent 6" w:uiPriority="70"/>
+    <w:lsdException w:name="Colorful Shading Accent 6" w:uiPriority="71"/>
+    <w:lsdException w:name="Colorful List Accent 6" w:uiPriority="72"/>
+    <w:lsdException w:name="Colorful Grid Accent 6" w:uiPriority="73"/>
+    <w:lsdException w:name="Subtle Emphasis" w:uiPriority="19" w:qFormat="1"/>
+    <w:lsdException w:name="Intense Emphasis" w:uiPriority="21" w:qFormat="1"/>
+    <w:lsdException w:name="Subtle Reference" w:uiPriority="31" w:qFormat="1"/>
+    <w:lsdException w:name="Intense Reference" w:uiPriority="32" w:qFormat="1"/>
+    <w:lsdException w:name="Book Title" w:uiPriority="33" w:qFormat="1"/>
+    <w:lsdException w:name="Bibliography" w:semiHidden="1" w:uiPriority="37" w:unhideWhenUsed="1"/>
+    <w:lsdException w:name="TOC Heading" w:semiHidden="1" w:uiPriority="39" w:unhideWhenUsed="1" w:qFormat="1"/>
+    <w:lsdException w:name="Plain Table 1" w:uiPriority="41"/>
+    <w:lsdException w:name="Plain Table 2" w:uiPriority="42"/>
+    <w:lsdException w:name="Plain Table 3" w:uiPriority="43"/>
+    <w:lsdException w:name="Plain Table 4" w:uiPriority="44"/>
+    <w:lsdException w:name="Plain Table 5" w:uiPriority="45"/>
+    <w:lsdException w:name="Grid Table Light" w:uiPriority="40"/>
+    <w:lsdException w:name="Grid Table 1 Light" w:uiPriority="46"/>
+    <w:lsdException w:name="Grid Table 2" w:uiPriority="47"/>
+    <w:lsdException w:name="Grid Table 3" w:uiPriority="48"/>
+    <w:lsdException w:name="Grid Table 4" w:uiPriority="49"/>
+    <w:lsdException w:name="Grid Table 5 Dark" w:uiPriority="50"/>
+    <w:lsdException w:name="Grid Table 6 Colorful" w:uiPriority="51"/>
+    <w:lsdException w:name="Grid Table 7 Colorful" w:uiPriority="52"/>
+    <w:lsdException w:name="Grid Table 1 Light Accent 1" w:uiPriority="46"/>
+    <w:lsdException w:name="Grid Table 2 Accent 1" w:uiPriority="47"/>
+    <w:lsdException w:name="Grid Table 3 Accent 1" w:uiPriority="48"/>
+    <w:lsdException w:name="Grid Table 4 Accent 1" w:uiPriority="49"/>
+    <w:lsdException w:name="Grid Table 5 Dark Accent 1" w:uiPriority="50"/>
+    <w:lsdException w:name="Grid Table 6 Colorful Accent 1" w:uiPriority="51"/>
+    <w:lsdException w:name="Grid Table 7 Colorful Accent 1" w:uiPriority="52"/>
+    <w:lsdException w:name="Grid Table 1 Light Accent 2" w:uiPriority="46"/>
+    <w:lsdException w:name="Grid Table 2 Accent 2" w:uiPriority="47"/>
+    <w:lsdException w:name="Grid Table 3 Accent 2" w:uiPriority="48"/>
+    <w:lsdException w:name="Grid Table 4 Accent 2" w:uiPriority="49"/>
+    <w:lsdException w:name="Grid Table 5 Dark Accent 2" w:uiPriority="50"/>
+    <w:lsdException w:name="Grid Table 6 Colorful Accent 2" w:uiPriority="51"/>
+    <w:lsdException w:name="Grid Table 7 Colorful Accent 2" w:uiPriority="52"/>
+    <w:lsdException w:name="Grid Table 1 Light Accent 3" w:uiPriority="46"/>
+    <w:lsdException w:name="Grid Table 2 Accent 3" w:uiPriority="47"/>
+    <w:lsdException w:name="Grid Table 3 Accent 3" w:uiPriority="48"/>
+    <w:lsdException w:name="Grid Table 4 Accent 3" w:uiPriority="49"/>
+    <w:lsdException w:name="Grid Table 5 Dark Accent 3" w:uiPriority="50"/>
+    <w:lsdException w:name="Grid Table 6 Colorful Accent 3" w:uiPriority="51"/>
+    <w:lsdException w:name="Grid Table 7 Colorful Accent 3" w:uiPriority="52"/>
+    <w:lsdException w:name="Grid Table 1 Light Accent 4" w:uiPriority="46"/>
+    <w:lsdException w:name="Grid Table 2 Accent 4" w:uiPriority="47"/>
+    <w:lsdException w:name="Grid Table 3 Accent 4" w:uiPriority="48"/>
+    <w:lsdException w:name="Grid Table 4 Accent 4" w:uiPriority="49"/>
+    <w:lsdException w:name="Grid Table 5 Dark Accent 4" w:uiPriority="50"/>
+    <w:lsdException w:name="Grid Table 6 Colorful Accent 4" w:uiPriority="51"/>
+    <w:lsdException w:name="Grid Table 7 Colorful Accent 4" w:uiPriority="52"/>
+    <w:lsdException w:name="Grid Table 1 Light Accent 5" w:uiPriority="46"/>
+    <w:lsdException w:name="Grid Table 2 Accent 5" w:uiPriority="47"/>
+    <w:lsdException w:name="Grid Table 3 Accent 5" w:uiPriority="48"/>
+    <w:lsdException w:name="Grid Table 4 Accent 5" w:uiPriority="49"/>
+    <w:lsdException w:name="Grid Table 5 Dark Accent 5" w:uiPriority="50"/>
+    <w:lsdException w:name="Grid Table 6 Colorful Accent 5" w:uiPriority="51"/>
+    <w:lsdException w:name="Grid Table 7 Colorful Accent 5" w:uiPriority="52"/>
+    <w:lsdException w:name="Grid Table 1 Light Accent 6" w:uiPriority="46"/>
+    <w:lsdException w:name="Grid Table 2 Accent 6" w:uiPriority="47"/>
+    <w:lsdException w:name="Grid Table 3 Accent 6" w:uiPriority="48"/>
+    <w:lsdException w:name="Grid Table 4 Accent 6" w:uiPriority="49"/>
+    <w:lsdException w:name="Grid Table 5 Dark Accent 6" w:uiPriority="50"/>
+    <w:lsdException w:name="Grid Table 6 Colorful Accent 6" w:uiPriority="51"/>
+    <w:lsdException w:name="Grid Table 7 Colorful Accent 6" w:uiPriority="52"/>
+    <w:lsdException w:name="List Table 1 Light" w:uiPriority="46"/>
+    <w:lsdException w:name="List Table 2" w:uiPriority="47"/>
+    <w:lsdException w:name="List Table 3" w:uiPriority="48"/>
+    <w:lsdException w:name="List Table 4" w:uiPriority="49"/>
+    <w:lsdException w:name="List Table 5 Dark" w:uiPriority="50"/>
+    <w:lsdException w:name="List Table 6 Colorful" w:uiPriority="51"/>
+    <w:lsdException w:name="List Table 7 Colorful" w:uiPriority="52"/>
+    <w:lsdException w:name="List Table 1 Light Accent 1" w:uiPriority="46"/>
+    <w:lsdException w:name="List Table 2 Accent 1" w:uiPriority="47"/>
+    <w:lsdException w:name="List Table 3 Accent 1" w:uiPriority="48"/>
+    <w:lsdException w:name="List Table 4 Accent 1" w:uiPriority="49"/>
+    <w:lsdException w:name="List Table 5 Dark Accent 1" w:uiPriority="50"/>
+    <w:lsdException w:name="List Table 6 Colorful Accent 1" w:uiPriority="51"/>
+    <w:lsdException w:name="List Table 7 Colorful Accent 1" w:uiPriority="52"/>
+    <w:lsdException w:name="List Table 1 Light Accent 2" w:uiPriority="46"/>
+    <w:lsdException w:name="List Table 2 Accent 2" w:uiPriority="47"/>
+    <w:lsdException w:name="List Table 3 Accent 2" w:uiPriority="48"/>
+    <w:lsdException w:name="List Table 4 Accent 2" w:uiPriority="49"/>
+    <w:lsdException w:name="List Table 5 Dark Accent 2" w:uiPriority="50"/>
+    <w:lsdException w:name="List Table 6 Colorful Accent 2" w:uiPriority="51"/>
+    <w:lsdException w:name="List Table 7 Colorful Accent 2" w:uiPriority="52"/>
+    <w:lsdException w:name="List Table 1 Light Accent 3" w:uiPriority="46"/>
+    <w:lsdException w:name="List Table 2 Accent 3" w:uiPriority="47"/>
+    <w:lsdException w:name="List Table 3 Accent 3" w:uiPriority="48"/>
+    <w:lsdException w:name="List Table 4 Accent 3" w:uiPriority="49"/>
+    <w:lsdException w:name="List Table 5 Dark Accent 3" w:uiPriority="50"/>
+    <w:lsdException w:name="List Table 6 Colorful Accent 3" w:uiPriority="51"/>
+    <w:lsdException w:name="List Table 7 Colorful Accent 3" w:uiPriority="52"/>
+    <w:lsdException w:name="List Table 1 Light Accent 4" w:uiPriority="46"/>
+    <w:lsdException w:name="List Table 2 Accent 4" w:uiPriority="47"/>
+    <w:lsdException w:name="List Table 3 Accent 4" w:uiPriority="48"/>
+    <w:lsdException w:name="List Table 4 Accent 4" w:uiPriority="49"/>
+    <w:lsdException w:name="List Table 5 Dark Accent 4" w:uiPriority="50"/>
+    <w:lsdException w:name="List Table 6 Colorful Accent 4" w:uiPriority="51"/>
+    <w:lsdException w:name="List Table 7 Colorful Accent 4" w:uiPriority="52"/>
+    <w:lsdException w:name="List Table 1 Light Accent 5" w:uiPriority="46"/>
+    <w:lsdException w:name="List Table 2 Accent 5" w:uiPriority="47"/>
+    <w:lsdException w:name="List Table 3 Accent 5" w:uiPriority="48"/>
+    <w:lsdException w:name="List Table 4 Accent 5" w:uiPriority="49"/>
+    <w:lsdException w:name="List Table 5 Dark Accent 5" w:uiPriority="50"/>
+    <w:lsdException w:name="List Table 6 Colorful Accent 5" w:uiPriority="51"/>
+    <w:lsdException w:name="List Table 7 Colorful Accent 5" w:uiPriority="52"/>
+    <w:lsdException w:name="List Table 1 Light Accent 6" w:uiPriority="46"/>
+    <w:lsdException w:name="List Table 2 Accent 6" w:uiPriority="47"/>
+    <w:lsdException w:name="List Table 3 Accent 6" w:uiPriority="48"/>
+    <w:lsdException w:name="List Table 4 Accent 6" w:uiPriority="49"/>
+    <w:lsdException w:name="List Table 5 Dark Accent 6" w:uiPriority="50"/>
+    <w:lsdException w:name="List Table 6 Colorful Accent 6" w:uiPriority="51"/>
+    <w:lsdException w:name="List Table 7 Colorful Accent 6" w:uiPriority="52"/>
+    <w:lsdException w:name="Mention" w:semiHidden="1" w:unhideWhenUsed="1"/>
+    <w:lsdException w:name="Smart Hyperlink" w:semiHidden="1" w:unhideWhenUsed="1"/>
+    <w:lsdException w:name="Hashtag" w:semiHidden="1" w:unhideWhenUsed="1"/>
+    <w:lsdException w:name="Unresolved Mention" w:semiHidden="1" w:unhideWhenUsed="1"/>
+    <w:lsdException w:name="Smart Link" w:semiHidden="1" w:unhideWhenUsed="1"/>
   </w:latentStyles>
   <w:style w:type="paragraph" w:default="1" w:styleId="Normal">
     <w:name w:val="Normal"/>
@@ -16338,7 +17017,6 @@
     <w:uiPriority w:val="39"/>
     <w:rsid w:val="002106FF"/>
     <w:tblPr>
-      <w:tblInd w:w="0" w:type="dxa"/>
       <w:tblBorders>
         <w:top w:val="single" w:sz="4" w:space="0" w:color="auto"/>
         <w:left w:val="single" w:sz="4" w:space="0" w:color="auto"/>
@@ -16347,12 +17025,6 @@
         <w:insideH w:val="single" w:sz="4" w:space="0" w:color="auto"/>
         <w:insideV w:val="single" w:sz="4" w:space="0" w:color="auto"/>
       </w:tblBorders>
-      <w:tblCellMar>
-        <w:top w:w="0" w:type="dxa"/>
-        <w:left w:w="108" w:type="dxa"/>
-        <w:bottom w:w="0" w:type="dxa"/>
-        <w:right w:w="108" w:type="dxa"/>
-      </w:tblCellMar>
     </w:tblPr>
   </w:style>
   <w:style w:type="paragraph" w:styleId="BalloonText">
@@ -16596,11 +17268,8 @@
     <w:tblPr>
       <w:tblStyleRowBandSize w:val="1"/>
       <w:tblStyleColBandSize w:val="1"/>
-      <w:tblInd w:w="0" w:type="dxa"/>
       <w:tblCellMar>
-        <w:top w:w="0" w:type="dxa"/>
         <w:left w:w="0" w:type="dxa"/>
-        <w:bottom w:w="0" w:type="dxa"/>
         <w:right w:w="0" w:type="dxa"/>
       </w:tblCellMar>
     </w:tblPr>
@@ -16610,13 +17279,6 @@
     <w:tblPr>
       <w:tblStyleRowBandSize w:val="1"/>
       <w:tblStyleColBandSize w:val="1"/>
-      <w:tblInd w:w="0" w:type="dxa"/>
-      <w:tblCellMar>
-        <w:top w:w="0" w:type="dxa"/>
-        <w:left w:w="108" w:type="dxa"/>
-        <w:bottom w:w="0" w:type="dxa"/>
-        <w:right w:w="108" w:type="dxa"/>
-      </w:tblCellMar>
     </w:tblPr>
   </w:style>
   <w:style w:type="table" w:customStyle="1" w:styleId="a1">
@@ -16624,11 +17286,8 @@
     <w:tblPr>
       <w:tblStyleRowBandSize w:val="1"/>
       <w:tblStyleColBandSize w:val="1"/>
-      <w:tblInd w:w="0" w:type="dxa"/>
       <w:tblCellMar>
-        <w:top w:w="0" w:type="dxa"/>
         <w:left w:w="0" w:type="dxa"/>
-        <w:bottom w:w="0" w:type="dxa"/>
         <w:right w:w="0" w:type="dxa"/>
       </w:tblCellMar>
     </w:tblPr>
@@ -16638,11 +17297,8 @@
     <w:tblPr>
       <w:tblStyleRowBandSize w:val="1"/>
       <w:tblStyleColBandSize w:val="1"/>
-      <w:tblInd w:w="0" w:type="dxa"/>
       <w:tblCellMar>
-        <w:top w:w="0" w:type="dxa"/>
         <w:left w:w="0" w:type="dxa"/>
-        <w:bottom w:w="0" w:type="dxa"/>
         <w:right w:w="0" w:type="dxa"/>
       </w:tblCellMar>
     </w:tblPr>
@@ -16655,7 +17311,6 @@
     <w:tblPr>
       <w:tblStyleRowBandSize w:val="1"/>
       <w:tblStyleColBandSize w:val="1"/>
-      <w:tblInd w:w="0" w:type="dxa"/>
       <w:tblBorders>
         <w:top w:val="single" w:sz="4" w:space="0" w:color="BFBFBF" w:themeColor="background1" w:themeShade="BF"/>
         <w:left w:val="single" w:sz="4" w:space="0" w:color="BFBFBF" w:themeColor="background1" w:themeShade="BF"/>
@@ -16664,12 +17319,6 @@
         <w:insideH w:val="single" w:sz="4" w:space="0" w:color="BFBFBF" w:themeColor="background1" w:themeShade="BF"/>
         <w:insideV w:val="single" w:sz="4" w:space="0" w:color="BFBFBF" w:themeColor="background1" w:themeShade="BF"/>
       </w:tblBorders>
-      <w:tblCellMar>
-        <w:top w:w="0" w:type="dxa"/>
-        <w:left w:w="108" w:type="dxa"/>
-        <w:bottom w:w="0" w:type="dxa"/>
-        <w:right w:w="108" w:type="dxa"/>
-      </w:tblCellMar>
     </w:tblPr>
     <w:tblStylePr w:type="firstRow">
       <w:rPr>
@@ -16720,7 +17369,6 @@
     <w:uiPriority w:val="40"/>
     <w:rsid w:val="00FA1530"/>
     <w:tblPr>
-      <w:tblInd w:w="0" w:type="dxa"/>
       <w:tblBorders>
         <w:top w:val="single" w:sz="4" w:space="0" w:color="BFBFBF" w:themeColor="background1" w:themeShade="BF"/>
         <w:left w:val="single" w:sz="4" w:space="0" w:color="BFBFBF" w:themeColor="background1" w:themeShade="BF"/>
@@ -16729,758 +17377,6 @@
         <w:insideH w:val="single" w:sz="4" w:space="0" w:color="BFBFBF" w:themeColor="background1" w:themeShade="BF"/>
         <w:insideV w:val="single" w:sz="4" w:space="0" w:color="BFBFBF" w:themeColor="background1" w:themeShade="BF"/>
       </w:tblBorders>
-      <w:tblCellMar>
-        <w:top w:w="0" w:type="dxa"/>
-        <w:left w:w="108" w:type="dxa"/>
-        <w:bottom w:w="0" w:type="dxa"/>
-        <w:right w:w="108" w:type="dxa"/>
-      </w:tblCellMar>
-    </w:tblPr>
-  </w:style>
-</w:styles>
-</file>
-
-<file path=word/stylesWithEffects.xml><?xml version="1.0" encoding="utf-8"?>
-<w:styles xmlns:wpc="http://schemas.microsoft.com/office/word/2010/wordprocessingCanvas" xmlns:mc="http://schemas.openxmlformats.org/markup-compatibility/2006" xmlns:o="urn:schemas-microsoft-com:office:office" xmlns:r="http://schemas.openxmlformats.org/officeDocument/2006/relationships" xmlns:m="http://schemas.openxmlformats.org/officeDocument/2006/math" xmlns:v="urn:schemas-microsoft-com:vml" xmlns:wp14="http://schemas.microsoft.com/office/word/2010/wordprocessingDrawing" xmlns:wp="http://schemas.openxmlformats.org/drawingml/2006/wordprocessingDrawing" xmlns:w10="urn:schemas-microsoft-com:office:word" xmlns:w="http://schemas.openxmlformats.org/wordprocessingml/2006/main" xmlns:w14="http://schemas.microsoft.com/office/word/2010/wordml" xmlns:wpg="http://schemas.microsoft.com/office/word/2010/wordprocessingGroup" xmlns:wpi="http://schemas.microsoft.com/office/word/2010/wordprocessingInk" xmlns:wne="http://schemas.microsoft.com/office/word/2006/wordml" xmlns:wps="http://schemas.microsoft.com/office/word/2010/wordprocessingShape" mc:Ignorable="w14 wp14">
-  <w:docDefaults>
-    <w:rPrDefault>
-      <w:rPr>
-        <w:rFonts w:ascii="Cambria" w:eastAsia="Cambria" w:hAnsi="Cambria" w:cs="Cambria"/>
-        <w:sz w:val="24"/>
-        <w:szCs w:val="24"/>
-        <w:lang w:val="en-US" w:eastAsia="ja-JP" w:bidi="ar-SA"/>
-      </w:rPr>
-    </w:rPrDefault>
-    <w:pPrDefault/>
-  </w:docDefaults>
-  <w:latentStyles w:defLockedState="0" w:defUIPriority="99" w:defSemiHidden="1" w:defUnhideWhenUsed="1" w:defQFormat="0" w:count="267">
-    <w:lsdException w:name="Normal" w:semiHidden="0" w:uiPriority="0" w:unhideWhenUsed="0" w:qFormat="1"/>
-    <w:lsdException w:name="heading 1" w:semiHidden="0" w:uiPriority="9" w:unhideWhenUsed="0" w:qFormat="1"/>
-    <w:lsdException w:name="heading 2" w:uiPriority="9" w:qFormat="1"/>
-    <w:lsdException w:name="heading 3" w:uiPriority="9" w:qFormat="1"/>
-    <w:lsdException w:name="heading 4" w:uiPriority="9" w:qFormat="1"/>
-    <w:lsdException w:name="heading 5" w:uiPriority="9" w:qFormat="1"/>
-    <w:lsdException w:name="heading 6" w:uiPriority="9" w:qFormat="1"/>
-    <w:lsdException w:name="heading 7" w:uiPriority="9" w:qFormat="1"/>
-    <w:lsdException w:name="heading 8" w:uiPriority="9" w:qFormat="1"/>
-    <w:lsdException w:name="heading 9" w:uiPriority="9" w:qFormat="1"/>
-    <w:lsdException w:name="toc 1" w:uiPriority="39"/>
-    <w:lsdException w:name="toc 2" w:uiPriority="39"/>
-    <w:lsdException w:name="toc 3" w:uiPriority="39"/>
-    <w:lsdException w:name="toc 4" w:uiPriority="39"/>
-    <w:lsdException w:name="toc 5" w:uiPriority="39"/>
-    <w:lsdException w:name="toc 6" w:uiPriority="39"/>
-    <w:lsdException w:name="toc 7" w:uiPriority="39"/>
-    <w:lsdException w:name="toc 8" w:uiPriority="39"/>
-    <w:lsdException w:name="toc 9" w:uiPriority="39"/>
-    <w:lsdException w:name="caption" w:uiPriority="35" w:qFormat="1"/>
-    <w:lsdException w:name="Title" w:semiHidden="0" w:uiPriority="10" w:unhideWhenUsed="0" w:qFormat="1"/>
-    <w:lsdException w:name="Default Paragraph Font" w:uiPriority="1"/>
-    <w:lsdException w:name="Subtitle" w:semiHidden="0" w:uiPriority="11" w:unhideWhenUsed="0" w:qFormat="1"/>
-    <w:lsdException w:name="Strong" w:semiHidden="0" w:uiPriority="22" w:unhideWhenUsed="0" w:qFormat="1"/>
-    <w:lsdException w:name="Emphasis" w:semiHidden="0" w:uiPriority="20" w:unhideWhenUsed="0" w:qFormat="1"/>
-    <w:lsdException w:name="Table Grid" w:semiHidden="0" w:uiPriority="39" w:unhideWhenUsed="0"/>
-    <w:lsdException w:name="Placeholder Text" w:unhideWhenUsed="0"/>
-    <w:lsdException w:name="No Spacing" w:semiHidden="0" w:uiPriority="1" w:unhideWhenUsed="0" w:qFormat="1"/>
-    <w:lsdException w:name="Light Shading" w:semiHidden="0" w:uiPriority="60" w:unhideWhenUsed="0"/>
-    <w:lsdException w:name="Light List" w:semiHidden="0" w:uiPriority="61" w:unhideWhenUsed="0"/>
-    <w:lsdException w:name="Light Grid" w:semiHidden="0" w:uiPriority="62" w:unhideWhenUsed="0"/>
-    <w:lsdException w:name="Medium Shading 1" w:semiHidden="0" w:uiPriority="63" w:unhideWhenUsed="0"/>
-    <w:lsdException w:name="Medium Shading 2" w:semiHidden="0" w:uiPriority="64" w:unhideWhenUsed="0"/>
-    <w:lsdException w:name="Medium List 1" w:semiHidden="0" w:uiPriority="65" w:unhideWhenUsed="0"/>
-    <w:lsdException w:name="Medium List 2" w:semiHidden="0" w:uiPriority="66" w:unhideWhenUsed="0"/>
-    <w:lsdException w:name="Medium Grid 1" w:semiHidden="0" w:uiPriority="67" w:unhideWhenUsed="0"/>
-    <w:lsdException w:name="Medium Grid 2" w:semiHidden="0" w:uiPriority="68" w:unhideWhenUsed="0"/>
-    <w:lsdException w:name="Medium Grid 3" w:semiHidden="0" w:uiPriority="69" w:unhideWhenUsed="0"/>
-    <w:lsdException w:name="Dark List" w:semiHidden="0" w:uiPriority="70" w:unhideWhenUsed="0"/>
-    <w:lsdException w:name="Colorful Shading" w:semiHidden="0" w:uiPriority="71" w:unhideWhenUsed="0"/>
-    <w:lsdException w:name="Colorful List" w:semiHidden="0" w:uiPriority="72" w:unhideWhenUsed="0"/>
-    <w:lsdException w:name="Colorful Grid" w:semiHidden="0" w:uiPriority="73" w:unhideWhenUsed="0"/>
-    <w:lsdException w:name="Light Shading Accent 1" w:semiHidden="0" w:uiPriority="60" w:unhideWhenUsed="0"/>
-    <w:lsdException w:name="Light List Accent 1" w:semiHidden="0" w:uiPriority="61" w:unhideWhenUsed="0"/>
-    <w:lsdException w:name="Light Grid Accent 1" w:semiHidden="0" w:uiPriority="62" w:unhideWhenUsed="0"/>
-    <w:lsdException w:name="Medium Shading 1 Accent 1" w:semiHidden="0" w:uiPriority="63" w:unhideWhenUsed="0"/>
-    <w:lsdException w:name="Medium Shading 2 Accent 1" w:semiHidden="0" w:uiPriority="64" w:unhideWhenUsed="0"/>
-    <w:lsdException w:name="Medium List 1 Accent 1" w:semiHidden="0" w:uiPriority="65" w:unhideWhenUsed="0"/>
-    <w:lsdException w:name="Revision" w:unhideWhenUsed="0"/>
-    <w:lsdException w:name="List Paragraph" w:semiHidden="0" w:uiPriority="34" w:unhideWhenUsed="0" w:qFormat="1"/>
-    <w:lsdException w:name="Quote" w:semiHidden="0" w:uiPriority="29" w:unhideWhenUsed="0" w:qFormat="1"/>
-    <w:lsdException w:name="Intense Quote" w:semiHidden="0" w:uiPriority="30" w:unhideWhenUsed="0" w:qFormat="1"/>
-    <w:lsdException w:name="Medium List 2 Accent 1" w:semiHidden="0" w:uiPriority="66" w:unhideWhenUsed="0"/>
-    <w:lsdException w:name="Medium Grid 1 Accent 1" w:semiHidden="0" w:uiPriority="67" w:unhideWhenUsed="0"/>
-    <w:lsdException w:name="Medium Grid 2 Accent 1" w:semiHidden="0" w:uiPriority="68" w:unhideWhenUsed="0"/>
-    <w:lsdException w:name="Medium Grid 3 Accent 1" w:semiHidden="0" w:uiPriority="69" w:unhideWhenUsed="0"/>
-    <w:lsdException w:name="Dark List Accent 1" w:semiHidden="0" w:uiPriority="70" w:unhideWhenUsed="0"/>
-    <w:lsdException w:name="Colorful Shading Accent 1" w:semiHidden="0" w:uiPriority="71" w:unhideWhenUsed="0"/>
-    <w:lsdException w:name="Colorful List Accent 1" w:semiHidden="0" w:uiPriority="72" w:unhideWhenUsed="0"/>
-    <w:lsdException w:name="Colorful Grid Accent 1" w:semiHidden="0" w:uiPriority="73" w:unhideWhenUsed="0"/>
-    <w:lsdException w:name="Light Shading Accent 2" w:semiHidden="0" w:uiPriority="60" w:unhideWhenUsed="0"/>
-    <w:lsdException w:name="Light List Accent 2" w:semiHidden="0" w:uiPriority="61" w:unhideWhenUsed="0"/>
-    <w:lsdException w:name="Light Grid Accent 2" w:semiHidden="0" w:uiPriority="62" w:unhideWhenUsed="0"/>
-    <w:lsdException w:name="Medium Shading 1 Accent 2" w:semiHidden="0" w:uiPriority="63" w:unhideWhenUsed="0"/>
-    <w:lsdException w:name="Medium Shading 2 Accent 2" w:semiHidden="0" w:uiPriority="64" w:unhideWhenUsed="0"/>
-    <w:lsdException w:name="Medium List 1 Accent 2" w:semiHidden="0" w:uiPriority="65" w:unhideWhenUsed="0"/>
-    <w:lsdException w:name="Medium List 2 Accent 2" w:semiHidden="0" w:uiPriority="66" w:unhideWhenUsed="0"/>
-    <w:lsdException w:name="Medium Grid 1 Accent 2" w:semiHidden="0" w:uiPriority="67" w:unhideWhenUsed="0"/>
-    <w:lsdException w:name="Medium Grid 2 Accent 2" w:semiHidden="0" w:uiPriority="68" w:unhideWhenUsed="0"/>
-    <w:lsdException w:name="Medium Grid 3 Accent 2" w:semiHidden="0" w:uiPriority="69" w:unhideWhenUsed="0"/>
-    <w:lsdException w:name="Dark List Accent 2" w:semiHidden="0" w:uiPriority="70" w:unhideWhenUsed="0"/>
-    <w:lsdException w:name="Colorful Shading Accent 2" w:semiHidden="0" w:uiPriority="71" w:unhideWhenUsed="0"/>
-    <w:lsdException w:name="Colorful List Accent 2" w:semiHidden="0" w:uiPriority="72" w:unhideWhenUsed="0"/>
-    <w:lsdException w:name="Colorful Grid Accent 2" w:semiHidden="0" w:uiPriority="73" w:unhideWhenUsed="0"/>
-    <w:lsdException w:name="Light Shading Accent 3" w:semiHidden="0" w:uiPriority="60" w:unhideWhenUsed="0"/>
-    <w:lsdException w:name="Light List Accent 3" w:semiHidden="0" w:uiPriority="61" w:unhideWhenUsed="0"/>
-    <w:lsdException w:name="Light Grid Accent 3" w:semiHidden="0" w:uiPriority="62" w:unhideWhenUsed="0"/>
-    <w:lsdException w:name="Medium Shading 1 Accent 3" w:semiHidden="0" w:uiPriority="63" w:unhideWhenUsed="0"/>
-    <w:lsdException w:name="Medium Shading 2 Accent 3" w:semiHidden="0" w:uiPriority="64" w:unhideWhenUsed="0"/>
-    <w:lsdException w:name="Medium List 1 Accent 3" w:semiHidden="0" w:uiPriority="65" w:unhideWhenUsed="0"/>
-    <w:lsdException w:name="Medium List 2 Accent 3" w:semiHidden="0" w:uiPriority="66" w:unhideWhenUsed="0"/>
-    <w:lsdException w:name="Medium Grid 1 Accent 3" w:semiHidden="0" w:uiPriority="67" w:unhideWhenUsed="0"/>
-    <w:lsdException w:name="Medium Grid 2 Accent 3" w:semiHidden="0" w:uiPriority="68" w:unhideWhenUsed="0"/>
-    <w:lsdException w:name="Medium Grid 3 Accent 3" w:semiHidden="0" w:uiPriority="69" w:unhideWhenUsed="0"/>
-    <w:lsdException w:name="Dark List Accent 3" w:semiHidden="0" w:uiPriority="70" w:unhideWhenUsed="0"/>
-    <w:lsdException w:name="Colorful Shading Accent 3" w:semiHidden="0" w:uiPriority="71" w:unhideWhenUsed="0"/>
-    <w:lsdException w:name="Colorful List Accent 3" w:semiHidden="0" w:uiPriority="72" w:unhideWhenUsed="0"/>
-    <w:lsdException w:name="Colorful Grid Accent 3" w:semiHidden="0" w:uiPriority="73" w:unhideWhenUsed="0"/>
-    <w:lsdException w:name="Light Shading Accent 4" w:semiHidden="0" w:uiPriority="60" w:unhideWhenUsed="0"/>
-    <w:lsdException w:name="Light List Accent 4" w:semiHidden="0" w:uiPriority="61" w:unhideWhenUsed="0"/>
-    <w:lsdException w:name="Light Grid Accent 4" w:semiHidden="0" w:uiPriority="62" w:unhideWhenUsed="0"/>
-    <w:lsdException w:name="Medium Shading 1 Accent 4" w:semiHidden="0" w:uiPriority="63" w:unhideWhenUsed="0"/>
-    <w:lsdException w:name="Medium Shading 2 Accent 4" w:semiHidden="0" w:uiPriority="64" w:unhideWhenUsed="0"/>
-    <w:lsdException w:name="Medium List 1 Accent 4" w:semiHidden="0" w:uiPriority="65" w:unhideWhenUsed="0"/>
-    <w:lsdException w:name="Medium List 2 Accent 4" w:semiHidden="0" w:uiPriority="66" w:unhideWhenUsed="0"/>
-    <w:lsdException w:name="Medium Grid 1 Accent 4" w:semiHidden="0" w:uiPriority="67" w:unhideWhenUsed="0"/>
-    <w:lsdException w:name="Medium Grid 2 Accent 4" w:semiHidden="0" w:uiPriority="68" w:unhideWhenUsed="0"/>
-    <w:lsdException w:name="Medium Grid 3 Accent 4" w:semiHidden="0" w:uiPriority="69" w:unhideWhenUsed="0"/>
-    <w:lsdException w:name="Dark List Accent 4" w:semiHidden="0" w:uiPriority="70" w:unhideWhenUsed="0"/>
-    <w:lsdException w:name="Colorful Shading Accent 4" w:semiHidden="0" w:uiPriority="71" w:unhideWhenUsed="0"/>
-    <w:lsdException w:name="Colorful List Accent 4" w:semiHidden="0" w:uiPriority="72" w:unhideWhenUsed="0"/>
-    <w:lsdException w:name="Colorful Grid Accent 4" w:semiHidden="0" w:uiPriority="73" w:unhideWhenUsed="0"/>
-    <w:lsdException w:name="Light Shading Accent 5" w:semiHidden="0" w:uiPriority="60" w:unhideWhenUsed="0"/>
-    <w:lsdException w:name="Light List Accent 5" w:semiHidden="0" w:uiPriority="61" w:unhideWhenUsed="0"/>
-    <w:lsdException w:name="Light Grid Accent 5" w:semiHidden="0" w:uiPriority="62" w:unhideWhenUsed="0"/>
-    <w:lsdException w:name="Medium Shading 1 Accent 5" w:semiHidden="0" w:uiPriority="63" w:unhideWhenUsed="0"/>
-    <w:lsdException w:name="Medium Shading 2 Accent 5" w:semiHidden="0" w:uiPriority="64" w:unhideWhenUsed="0"/>
-    <w:lsdException w:name="Medium List 1 Accent 5" w:semiHidden="0" w:uiPriority="65" w:unhideWhenUsed="0"/>
-    <w:lsdException w:name="Medium List 2 Accent 5" w:semiHidden="0" w:uiPriority="66" w:unhideWhenUsed="0"/>
-    <w:lsdException w:name="Medium Grid 1 Accent 5" w:semiHidden="0" w:uiPriority="67" w:unhideWhenUsed="0"/>
-    <w:lsdException w:name="Medium Grid 2 Accent 5" w:semiHidden="0" w:uiPriority="68" w:unhideWhenUsed="0"/>
-    <w:lsdException w:name="Medium Grid 3 Accent 5" w:semiHidden="0" w:uiPriority="69" w:unhideWhenUsed="0"/>
-    <w:lsdException w:name="Dark List Accent 5" w:semiHidden="0" w:uiPriority="70" w:unhideWhenUsed="0"/>
-    <w:lsdException w:name="Colorful Shading Accent 5" w:semiHidden="0" w:uiPriority="71" w:unhideWhenUsed="0"/>
-    <w:lsdException w:name="Colorful List Accent 5" w:semiHidden="0" w:uiPriority="72" w:unhideWhenUsed="0"/>
-    <w:lsdException w:name="Colorful Grid Accent 5" w:semiHidden="0" w:uiPriority="73" w:unhideWhenUsed="0"/>
-    <w:lsdException w:name="Light Shading Accent 6" w:semiHidden="0" w:uiPriority="60" w:unhideWhenUsed="0"/>
-    <w:lsdException w:name="Light List Accent 6" w:semiHidden="0" w:uiPriority="61" w:unhideWhenUsed="0"/>
-    <w:lsdException w:name="Light Grid Accent 6" w:semiHidden="0" w:uiPriority="62" w:unhideWhenUsed="0"/>
-    <w:lsdException w:name="Medium Shading 1 Accent 6" w:semiHidden="0" w:uiPriority="63" w:unhideWhenUsed="0"/>
-    <w:lsdException w:name="Medium Shading 2 Accent 6" w:semiHidden="0" w:uiPriority="64" w:unhideWhenUsed="0"/>
-    <w:lsdException w:name="Medium List 1 Accent 6" w:semiHidden="0" w:uiPriority="65" w:unhideWhenUsed="0"/>
-    <w:lsdException w:name="Medium List 2 Accent 6" w:semiHidden="0" w:uiPriority="66" w:unhideWhenUsed="0"/>
-    <w:lsdException w:name="Medium Grid 1 Accent 6" w:semiHidden="0" w:uiPriority="67" w:unhideWhenUsed="0"/>
-    <w:lsdException w:name="Medium Grid 2 Accent 6" w:semiHidden="0" w:uiPriority="68" w:unhideWhenUsed="0"/>
-    <w:lsdException w:name="Medium Grid 3 Accent 6" w:semiHidden="0" w:uiPriority="69" w:unhideWhenUsed="0"/>
-    <w:lsdException w:name="Dark List Accent 6" w:semiHidden="0" w:uiPriority="70" w:unhideWhenUsed="0"/>
-    <w:lsdException w:name="Colorful Shading Accent 6" w:semiHidden="0" w:uiPriority="71" w:unhideWhenUsed="0"/>
-    <w:lsdException w:name="Colorful List Accent 6" w:semiHidden="0" w:uiPriority="72" w:unhideWhenUsed="0"/>
-    <w:lsdException w:name="Colorful Grid Accent 6" w:semiHidden="0" w:uiPriority="73" w:unhideWhenUsed="0"/>
-    <w:lsdException w:name="Subtle Emphasis" w:semiHidden="0" w:uiPriority="19" w:unhideWhenUsed="0" w:qFormat="1"/>
-    <w:lsdException w:name="Intense Emphasis" w:semiHidden="0" w:uiPriority="21" w:unhideWhenUsed="0" w:qFormat="1"/>
-    <w:lsdException w:name="Subtle Reference" w:semiHidden="0" w:uiPriority="31" w:unhideWhenUsed="0" w:qFormat="1"/>
-    <w:lsdException w:name="Intense Reference" w:semiHidden="0" w:uiPriority="32" w:unhideWhenUsed="0" w:qFormat="1"/>
-    <w:lsdException w:name="Book Title" w:semiHidden="0" w:uiPriority="33" w:unhideWhenUsed="0" w:qFormat="1"/>
-    <w:lsdException w:name="Bibliography" w:uiPriority="37"/>
-    <w:lsdException w:name="TOC Heading" w:uiPriority="39" w:qFormat="1"/>
-  </w:latentStyles>
-  <w:style w:type="paragraph" w:default="1" w:styleId="Normal">
-    <w:name w:val="Normal"/>
-    <w:qFormat/>
-    <w:rsid w:val="00791276"/>
-  </w:style>
-  <w:style w:type="paragraph" w:styleId="Heading1">
-    <w:name w:val="heading 1"/>
-    <w:basedOn w:val="Normal"/>
-    <w:next w:val="Normal"/>
-    <w:link w:val="Heading1Char"/>
-    <w:uiPriority w:val="9"/>
-    <w:qFormat/>
-    <w:rsid w:val="005E2DDB"/>
-    <w:pPr>
-      <w:keepNext/>
-      <w:keepLines/>
-      <w:spacing w:before="240"/>
-      <w:outlineLvl w:val="0"/>
-    </w:pPr>
-    <w:rPr>
-      <w:rFonts w:asciiTheme="majorHAnsi" w:eastAsiaTheme="majorEastAsia" w:hAnsiTheme="majorHAnsi" w:cstheme="majorBidi"/>
-      <w:color w:val="365F91" w:themeColor="accent1" w:themeShade="BF"/>
-      <w:sz w:val="32"/>
-      <w:szCs w:val="32"/>
-    </w:rPr>
-  </w:style>
-  <w:style w:type="paragraph" w:styleId="Heading2">
-    <w:name w:val="heading 2"/>
-    <w:basedOn w:val="Normal"/>
-    <w:next w:val="Normal"/>
-    <w:link w:val="Heading2Char"/>
-    <w:uiPriority w:val="9"/>
-    <w:unhideWhenUsed/>
-    <w:qFormat/>
-    <w:rsid w:val="004466AF"/>
-    <w:pPr>
-      <w:keepNext/>
-      <w:keepLines/>
-      <w:spacing w:before="40"/>
-      <w:outlineLvl w:val="1"/>
-    </w:pPr>
-    <w:rPr>
-      <w:rFonts w:asciiTheme="majorHAnsi" w:eastAsiaTheme="majorEastAsia" w:hAnsiTheme="majorHAnsi" w:cstheme="majorBidi"/>
-      <w:color w:val="365F91" w:themeColor="accent1" w:themeShade="BF"/>
-      <w:sz w:val="26"/>
-      <w:szCs w:val="26"/>
-    </w:rPr>
-  </w:style>
-  <w:style w:type="paragraph" w:styleId="Heading3">
-    <w:name w:val="heading 3"/>
-    <w:basedOn w:val="Normal"/>
-    <w:next w:val="Normal"/>
-    <w:link w:val="Heading3Char"/>
-    <w:uiPriority w:val="9"/>
-    <w:unhideWhenUsed/>
-    <w:qFormat/>
-    <w:rsid w:val="004466AF"/>
-    <w:pPr>
-      <w:keepNext/>
-      <w:keepLines/>
-      <w:spacing w:before="40"/>
-      <w:outlineLvl w:val="2"/>
-    </w:pPr>
-    <w:rPr>
-      <w:rFonts w:asciiTheme="majorHAnsi" w:eastAsiaTheme="majorEastAsia" w:hAnsiTheme="majorHAnsi" w:cstheme="majorBidi"/>
-      <w:color w:val="243F60" w:themeColor="accent1" w:themeShade="7F"/>
-    </w:rPr>
-  </w:style>
-  <w:style w:type="paragraph" w:styleId="Heading4">
-    <w:name w:val="heading 4"/>
-    <w:basedOn w:val="Normal"/>
-    <w:next w:val="Normal"/>
-    <w:link w:val="Heading4Char"/>
-    <w:uiPriority w:val="9"/>
-    <w:semiHidden/>
-    <w:unhideWhenUsed/>
-    <w:qFormat/>
-    <w:rsid w:val="00A408CA"/>
-    <w:pPr>
-      <w:keepNext/>
-      <w:keepLines/>
-      <w:spacing w:before="40"/>
-      <w:outlineLvl w:val="3"/>
-    </w:pPr>
-    <w:rPr>
-      <w:rFonts w:asciiTheme="majorHAnsi" w:eastAsiaTheme="majorEastAsia" w:hAnsiTheme="majorHAnsi" w:cstheme="majorBidi"/>
-      <w:i/>
-      <w:iCs/>
-      <w:color w:val="365F91" w:themeColor="accent1" w:themeShade="BF"/>
-    </w:rPr>
-  </w:style>
-  <w:style w:type="paragraph" w:styleId="Heading5">
-    <w:name w:val="heading 5"/>
-    <w:basedOn w:val="Normal"/>
-    <w:next w:val="Normal"/>
-    <w:uiPriority w:val="9"/>
-    <w:semiHidden/>
-    <w:unhideWhenUsed/>
-    <w:qFormat/>
-    <w:pPr>
-      <w:keepNext/>
-      <w:keepLines/>
-      <w:spacing w:before="220" w:after="40"/>
-      <w:outlineLvl w:val="4"/>
-    </w:pPr>
-    <w:rPr>
-      <w:b/>
-      <w:sz w:val="22"/>
-      <w:szCs w:val="22"/>
-    </w:rPr>
-  </w:style>
-  <w:style w:type="paragraph" w:styleId="Heading6">
-    <w:name w:val="heading 6"/>
-    <w:basedOn w:val="Normal"/>
-    <w:next w:val="Normal"/>
-    <w:uiPriority w:val="9"/>
-    <w:semiHidden/>
-    <w:unhideWhenUsed/>
-    <w:qFormat/>
-    <w:pPr>
-      <w:keepNext/>
-      <w:keepLines/>
-      <w:spacing w:before="200" w:after="40"/>
-      <w:outlineLvl w:val="5"/>
-    </w:pPr>
-    <w:rPr>
-      <w:b/>
-      <w:sz w:val="20"/>
-      <w:szCs w:val="20"/>
-    </w:rPr>
-  </w:style>
-  <w:style w:type="character" w:default="1" w:styleId="DefaultParagraphFont">
-    <w:name w:val="Default Paragraph Font"/>
-    <w:uiPriority w:val="1"/>
-    <w:semiHidden/>
-    <w:unhideWhenUsed/>
-  </w:style>
-  <w:style w:type="table" w:default="1" w:styleId="TableNormal">
-    <w:name w:val="Normal Table"/>
-    <w:uiPriority w:val="99"/>
-    <w:semiHidden/>
-    <w:unhideWhenUsed/>
-    <w:tblPr>
-      <w:tblInd w:w="0" w:type="dxa"/>
-      <w:tblCellMar>
-        <w:top w:w="0" w:type="dxa"/>
-        <w:left w:w="108" w:type="dxa"/>
-        <w:bottom w:w="0" w:type="dxa"/>
-        <w:right w:w="108" w:type="dxa"/>
-      </w:tblCellMar>
-    </w:tblPr>
-  </w:style>
-  <w:style w:type="numbering" w:default="1" w:styleId="NoList">
-    <w:name w:val="No List"/>
-    <w:uiPriority w:val="99"/>
-    <w:semiHidden/>
-    <w:unhideWhenUsed/>
-  </w:style>
-  <w:style w:type="paragraph" w:styleId="Title">
-    <w:name w:val="Title"/>
-    <w:basedOn w:val="Normal"/>
-    <w:next w:val="Normal"/>
-    <w:uiPriority w:val="10"/>
-    <w:qFormat/>
-    <w:pPr>
-      <w:keepNext/>
-      <w:keepLines/>
-      <w:spacing w:before="480" w:after="120"/>
-    </w:pPr>
-    <w:rPr>
-      <w:b/>
-      <w:sz w:val="72"/>
-      <w:szCs w:val="72"/>
-    </w:rPr>
-  </w:style>
-  <w:style w:type="paragraph" w:styleId="ListParagraph">
-    <w:name w:val="List Paragraph"/>
-    <w:basedOn w:val="Normal"/>
-    <w:uiPriority w:val="34"/>
-    <w:qFormat/>
-    <w:rsid w:val="002A53A6"/>
-    <w:pPr>
-      <w:ind w:left="720"/>
-      <w:contextualSpacing/>
-    </w:pPr>
-  </w:style>
-  <w:style w:type="table" w:styleId="TableGrid">
-    <w:name w:val="Table Grid"/>
-    <w:basedOn w:val="TableNormal"/>
-    <w:uiPriority w:val="39"/>
-    <w:rsid w:val="002106FF"/>
-    <w:tblPr>
-      <w:tblInd w:w="0" w:type="dxa"/>
-      <w:tblBorders>
-        <w:top w:val="single" w:sz="4" w:space="0" w:color="auto"/>
-        <w:left w:val="single" w:sz="4" w:space="0" w:color="auto"/>
-        <w:bottom w:val="single" w:sz="4" w:space="0" w:color="auto"/>
-        <w:right w:val="single" w:sz="4" w:space="0" w:color="auto"/>
-        <w:insideH w:val="single" w:sz="4" w:space="0" w:color="auto"/>
-        <w:insideV w:val="single" w:sz="4" w:space="0" w:color="auto"/>
-      </w:tblBorders>
-      <w:tblCellMar>
-        <w:top w:w="0" w:type="dxa"/>
-        <w:left w:w="108" w:type="dxa"/>
-        <w:bottom w:w="0" w:type="dxa"/>
-        <w:right w:w="108" w:type="dxa"/>
-      </w:tblCellMar>
-    </w:tblPr>
-  </w:style>
-  <w:style w:type="paragraph" w:styleId="BalloonText">
-    <w:name w:val="Balloon Text"/>
-    <w:basedOn w:val="Normal"/>
-    <w:link w:val="BalloonTextChar"/>
-    <w:uiPriority w:val="99"/>
-    <w:semiHidden/>
-    <w:unhideWhenUsed/>
-    <w:rsid w:val="008E0B66"/>
-    <w:rPr>
-      <w:rFonts w:ascii="Lucida Grande" w:hAnsi="Lucida Grande" w:cs="Lucida Grande"/>
-      <w:sz w:val="18"/>
-      <w:szCs w:val="18"/>
-    </w:rPr>
-  </w:style>
-  <w:style w:type="character" w:customStyle="1" w:styleId="BalloonTextChar">
-    <w:name w:val="Balloon Text Char"/>
-    <w:basedOn w:val="DefaultParagraphFont"/>
-    <w:link w:val="BalloonText"/>
-    <w:uiPriority w:val="99"/>
-    <w:semiHidden/>
-    <w:rsid w:val="008E0B66"/>
-    <w:rPr>
-      <w:rFonts w:ascii="Lucida Grande" w:hAnsi="Lucida Grande" w:cs="Lucida Grande"/>
-      <w:sz w:val="18"/>
-      <w:szCs w:val="18"/>
-    </w:rPr>
-  </w:style>
-  <w:style w:type="paragraph" w:styleId="Footer">
-    <w:name w:val="footer"/>
-    <w:basedOn w:val="Normal"/>
-    <w:link w:val="FooterChar"/>
-    <w:uiPriority w:val="99"/>
-    <w:unhideWhenUsed/>
-    <w:rsid w:val="00DC59CB"/>
-    <w:pPr>
-      <w:tabs>
-        <w:tab w:val="center" w:pos="4320"/>
-        <w:tab w:val="right" w:pos="8640"/>
-      </w:tabs>
-    </w:pPr>
-  </w:style>
-  <w:style w:type="character" w:customStyle="1" w:styleId="FooterChar">
-    <w:name w:val="Footer Char"/>
-    <w:basedOn w:val="DefaultParagraphFont"/>
-    <w:link w:val="Footer"/>
-    <w:uiPriority w:val="99"/>
-    <w:rsid w:val="00DC59CB"/>
-  </w:style>
-  <w:style w:type="character" w:styleId="PageNumber">
-    <w:name w:val="page number"/>
-    <w:basedOn w:val="DefaultParagraphFont"/>
-    <w:uiPriority w:val="99"/>
-    <w:semiHidden/>
-    <w:unhideWhenUsed/>
-    <w:rsid w:val="00DC59CB"/>
-  </w:style>
-  <w:style w:type="paragraph" w:styleId="Header">
-    <w:name w:val="header"/>
-    <w:basedOn w:val="Normal"/>
-    <w:link w:val="HeaderChar"/>
-    <w:uiPriority w:val="99"/>
-    <w:unhideWhenUsed/>
-    <w:rsid w:val="00DC59CB"/>
-    <w:pPr>
-      <w:tabs>
-        <w:tab w:val="center" w:pos="4320"/>
-        <w:tab w:val="right" w:pos="8640"/>
-      </w:tabs>
-    </w:pPr>
-  </w:style>
-  <w:style w:type="character" w:customStyle="1" w:styleId="HeaderChar">
-    <w:name w:val="Header Char"/>
-    <w:basedOn w:val="DefaultParagraphFont"/>
-    <w:link w:val="Header"/>
-    <w:uiPriority w:val="99"/>
-    <w:rsid w:val="00DC59CB"/>
-  </w:style>
-  <w:style w:type="character" w:styleId="Hyperlink">
-    <w:name w:val="Hyperlink"/>
-    <w:basedOn w:val="DefaultParagraphFont"/>
-    <w:uiPriority w:val="99"/>
-    <w:unhideWhenUsed/>
-    <w:rsid w:val="00F6302E"/>
-    <w:rPr>
-      <w:color w:val="0000FF" w:themeColor="hyperlink"/>
-      <w:u w:val="single"/>
-    </w:rPr>
-  </w:style>
-  <w:style w:type="character" w:customStyle="1" w:styleId="go">
-    <w:name w:val="go"/>
-    <w:basedOn w:val="DefaultParagraphFont"/>
-    <w:rsid w:val="00B60E2D"/>
-  </w:style>
-  <w:style w:type="character" w:customStyle="1" w:styleId="Heading1Char">
-    <w:name w:val="Heading 1 Char"/>
-    <w:basedOn w:val="DefaultParagraphFont"/>
-    <w:link w:val="Heading1"/>
-    <w:rsid w:val="005E2DDB"/>
-    <w:rPr>
-      <w:rFonts w:asciiTheme="majorHAnsi" w:eastAsiaTheme="majorEastAsia" w:hAnsiTheme="majorHAnsi" w:cstheme="majorBidi"/>
-      <w:color w:val="365F91" w:themeColor="accent1" w:themeShade="BF"/>
-      <w:sz w:val="32"/>
-      <w:szCs w:val="32"/>
-    </w:rPr>
-  </w:style>
-  <w:style w:type="paragraph" w:styleId="TOCHeading">
-    <w:name w:val="TOC Heading"/>
-    <w:basedOn w:val="Heading1"/>
-    <w:next w:val="Normal"/>
-    <w:uiPriority w:val="39"/>
-    <w:unhideWhenUsed/>
-    <w:qFormat/>
-    <w:rsid w:val="005E2DDB"/>
-    <w:pPr>
-      <w:spacing w:line="259" w:lineRule="auto"/>
-      <w:outlineLvl w:val="9"/>
-    </w:pPr>
-  </w:style>
-  <w:style w:type="character" w:customStyle="1" w:styleId="Heading2Char">
-    <w:name w:val="Heading 2 Char"/>
-    <w:basedOn w:val="DefaultParagraphFont"/>
-    <w:link w:val="Heading2"/>
-    <w:uiPriority w:val="9"/>
-    <w:rsid w:val="004466AF"/>
-    <w:rPr>
-      <w:rFonts w:asciiTheme="majorHAnsi" w:eastAsiaTheme="majorEastAsia" w:hAnsiTheme="majorHAnsi" w:cstheme="majorBidi"/>
-      <w:color w:val="365F91" w:themeColor="accent1" w:themeShade="BF"/>
-      <w:sz w:val="26"/>
-      <w:szCs w:val="26"/>
-    </w:rPr>
-  </w:style>
-  <w:style w:type="character" w:customStyle="1" w:styleId="Heading3Char">
-    <w:name w:val="Heading 3 Char"/>
-    <w:basedOn w:val="DefaultParagraphFont"/>
-    <w:link w:val="Heading3"/>
-    <w:uiPriority w:val="9"/>
-    <w:rsid w:val="004466AF"/>
-    <w:rPr>
-      <w:rFonts w:asciiTheme="majorHAnsi" w:eastAsiaTheme="majorEastAsia" w:hAnsiTheme="majorHAnsi" w:cstheme="majorBidi"/>
-      <w:color w:val="243F60" w:themeColor="accent1" w:themeShade="7F"/>
-    </w:rPr>
-  </w:style>
-  <w:style w:type="character" w:customStyle="1" w:styleId="Heading4Char">
-    <w:name w:val="Heading 4 Char"/>
-    <w:basedOn w:val="DefaultParagraphFont"/>
-    <w:link w:val="Heading4"/>
-    <w:rsid w:val="00A408CA"/>
-    <w:rPr>
-      <w:rFonts w:asciiTheme="majorHAnsi" w:eastAsiaTheme="majorEastAsia" w:hAnsiTheme="majorHAnsi" w:cstheme="majorBidi"/>
-      <w:i/>
-      <w:iCs/>
-      <w:color w:val="365F91" w:themeColor="accent1" w:themeShade="BF"/>
-    </w:rPr>
-  </w:style>
-  <w:style w:type="paragraph" w:styleId="TOC1">
-    <w:name w:val="toc 1"/>
-    <w:basedOn w:val="Normal"/>
-    <w:next w:val="Normal"/>
-    <w:autoRedefine/>
-    <w:uiPriority w:val="39"/>
-    <w:unhideWhenUsed/>
-    <w:rsid w:val="000C0357"/>
-    <w:pPr>
-      <w:spacing w:after="100"/>
-    </w:pPr>
-  </w:style>
-  <w:style w:type="paragraph" w:styleId="TOC2">
-    <w:name w:val="toc 2"/>
-    <w:basedOn w:val="Normal"/>
-    <w:next w:val="Normal"/>
-    <w:autoRedefine/>
-    <w:uiPriority w:val="39"/>
-    <w:unhideWhenUsed/>
-    <w:rsid w:val="000C0357"/>
-    <w:pPr>
-      <w:spacing w:after="100"/>
-      <w:ind w:left="240"/>
-    </w:pPr>
-  </w:style>
-  <w:style w:type="paragraph" w:styleId="TOC3">
-    <w:name w:val="toc 3"/>
-    <w:basedOn w:val="Normal"/>
-    <w:next w:val="Normal"/>
-    <w:autoRedefine/>
-    <w:uiPriority w:val="39"/>
-    <w:unhideWhenUsed/>
-    <w:rsid w:val="000C0357"/>
-    <w:pPr>
-      <w:spacing w:after="100"/>
-      <w:ind w:left="480"/>
-    </w:pPr>
-  </w:style>
-  <w:style w:type="paragraph" w:styleId="Caption">
-    <w:name w:val="caption"/>
-    <w:basedOn w:val="Normal"/>
-    <w:next w:val="Normal"/>
-    <w:unhideWhenUsed/>
-    <w:rsid w:val="005165AD"/>
-    <w:pPr>
-      <w:spacing w:after="200"/>
-    </w:pPr>
-    <w:rPr>
-      <w:i/>
-      <w:iCs/>
-      <w:color w:val="1F497D" w:themeColor="text2"/>
-      <w:sz w:val="18"/>
-      <w:szCs w:val="18"/>
-    </w:rPr>
-  </w:style>
-  <w:style w:type="paragraph" w:styleId="TableofFigures">
-    <w:name w:val="table of figures"/>
-    <w:basedOn w:val="Normal"/>
-    <w:next w:val="Normal"/>
-    <w:uiPriority w:val="99"/>
-    <w:unhideWhenUsed/>
-    <w:rsid w:val="00615FAD"/>
-  </w:style>
-  <w:style w:type="paragraph" w:styleId="Subtitle">
-    <w:name w:val="Subtitle"/>
-    <w:basedOn w:val="Normal"/>
-    <w:next w:val="Normal"/>
-    <w:uiPriority w:val="11"/>
-    <w:qFormat/>
-    <w:pPr>
-      <w:keepNext/>
-      <w:keepLines/>
-      <w:spacing w:before="360" w:after="80"/>
-    </w:pPr>
-    <w:rPr>
-      <w:rFonts w:ascii="Georgia" w:eastAsia="Georgia" w:hAnsi="Georgia" w:cs="Georgia"/>
-      <w:i/>
-      <w:color w:val="666666"/>
-      <w:sz w:val="48"/>
-      <w:szCs w:val="48"/>
-    </w:rPr>
-  </w:style>
-  <w:style w:type="table" w:customStyle="1" w:styleId="a">
-    <w:basedOn w:val="TableNormal"/>
-    <w:tblPr>
-      <w:tblStyleRowBandSize w:val="1"/>
-      <w:tblStyleColBandSize w:val="1"/>
-      <w:tblInd w:w="0" w:type="dxa"/>
-      <w:tblCellMar>
-        <w:top w:w="0" w:type="dxa"/>
-        <w:left w:w="0" w:type="dxa"/>
-        <w:bottom w:w="0" w:type="dxa"/>
-        <w:right w:w="0" w:type="dxa"/>
-      </w:tblCellMar>
-    </w:tblPr>
-  </w:style>
-  <w:style w:type="table" w:customStyle="1" w:styleId="a0">
-    <w:basedOn w:val="TableNormal"/>
-    <w:tblPr>
-      <w:tblStyleRowBandSize w:val="1"/>
-      <w:tblStyleColBandSize w:val="1"/>
-      <w:tblInd w:w="0" w:type="dxa"/>
-      <w:tblCellMar>
-        <w:top w:w="0" w:type="dxa"/>
-        <w:left w:w="108" w:type="dxa"/>
-        <w:bottom w:w="0" w:type="dxa"/>
-        <w:right w:w="108" w:type="dxa"/>
-      </w:tblCellMar>
-    </w:tblPr>
-  </w:style>
-  <w:style w:type="table" w:customStyle="1" w:styleId="a1">
-    <w:basedOn w:val="TableNormal"/>
-    <w:tblPr>
-      <w:tblStyleRowBandSize w:val="1"/>
-      <w:tblStyleColBandSize w:val="1"/>
-      <w:tblInd w:w="0" w:type="dxa"/>
-      <w:tblCellMar>
-        <w:top w:w="0" w:type="dxa"/>
-        <w:left w:w="0" w:type="dxa"/>
-        <w:bottom w:w="0" w:type="dxa"/>
-        <w:right w:w="0" w:type="dxa"/>
-      </w:tblCellMar>
-    </w:tblPr>
-  </w:style>
-  <w:style w:type="table" w:customStyle="1" w:styleId="a2">
-    <w:basedOn w:val="TableNormal"/>
-    <w:tblPr>
-      <w:tblStyleRowBandSize w:val="1"/>
-      <w:tblStyleColBandSize w:val="1"/>
-      <w:tblInd w:w="0" w:type="dxa"/>
-      <w:tblCellMar>
-        <w:top w:w="0" w:type="dxa"/>
-        <w:left w:w="0" w:type="dxa"/>
-        <w:bottom w:w="0" w:type="dxa"/>
-        <w:right w:w="0" w:type="dxa"/>
-      </w:tblCellMar>
-    </w:tblPr>
-  </w:style>
-  <w:style w:type="table" w:customStyle="1" w:styleId="PlainTable11">
-    <w:name w:val="Plain Table 11"/>
-    <w:basedOn w:val="TableNormal"/>
-    <w:uiPriority w:val="41"/>
-    <w:rsid w:val="00FA1530"/>
-    <w:tblPr>
-      <w:tblStyleRowBandSize w:val="1"/>
-      <w:tblStyleColBandSize w:val="1"/>
-      <w:tblInd w:w="0" w:type="dxa"/>
-      <w:tblBorders>
-        <w:top w:val="single" w:sz="4" w:space="0" w:color="BFBFBF" w:themeColor="background1" w:themeShade="BF"/>
-        <w:left w:val="single" w:sz="4" w:space="0" w:color="BFBFBF" w:themeColor="background1" w:themeShade="BF"/>
-        <w:bottom w:val="single" w:sz="4" w:space="0" w:color="BFBFBF" w:themeColor="background1" w:themeShade="BF"/>
-        <w:right w:val="single" w:sz="4" w:space="0" w:color="BFBFBF" w:themeColor="background1" w:themeShade="BF"/>
-        <w:insideH w:val="single" w:sz="4" w:space="0" w:color="BFBFBF" w:themeColor="background1" w:themeShade="BF"/>
-        <w:insideV w:val="single" w:sz="4" w:space="0" w:color="BFBFBF" w:themeColor="background1" w:themeShade="BF"/>
-      </w:tblBorders>
-      <w:tblCellMar>
-        <w:top w:w="0" w:type="dxa"/>
-        <w:left w:w="108" w:type="dxa"/>
-        <w:bottom w:w="0" w:type="dxa"/>
-        <w:right w:w="108" w:type="dxa"/>
-      </w:tblCellMar>
-    </w:tblPr>
-    <w:tblStylePr w:type="firstRow">
-      <w:rPr>
-        <w:b/>
-        <w:bCs/>
-      </w:rPr>
-    </w:tblStylePr>
-    <w:tblStylePr w:type="lastRow">
-      <w:rPr>
-        <w:b/>
-        <w:bCs/>
-      </w:rPr>
-      <w:tblPr/>
-      <w:tcPr>
-        <w:tcBorders>
-          <w:top w:val="double" w:sz="4" w:space="0" w:color="BFBFBF" w:themeColor="background1" w:themeShade="BF"/>
-        </w:tcBorders>
-      </w:tcPr>
-    </w:tblStylePr>
-    <w:tblStylePr w:type="firstCol">
-      <w:rPr>
-        <w:b/>
-        <w:bCs/>
-      </w:rPr>
-    </w:tblStylePr>
-    <w:tblStylePr w:type="lastCol">
-      <w:rPr>
-        <w:b/>
-        <w:bCs/>
-      </w:rPr>
-    </w:tblStylePr>
-    <w:tblStylePr w:type="band1Vert">
-      <w:tblPr/>
-      <w:tcPr>
-        <w:shd w:val="clear" w:color="auto" w:fill="F2F2F2" w:themeFill="background1" w:themeFillShade="F2"/>
-      </w:tcPr>
-    </w:tblStylePr>
-    <w:tblStylePr w:type="band1Horz">
-      <w:tblPr/>
-      <w:tcPr>
-        <w:shd w:val="clear" w:color="auto" w:fill="F2F2F2" w:themeFill="background1" w:themeFillShade="F2"/>
-      </w:tcPr>
-    </w:tblStylePr>
-  </w:style>
-  <w:style w:type="table" w:customStyle="1" w:styleId="TableGridLight1">
-    <w:name w:val="Table Grid Light1"/>
-    <w:basedOn w:val="TableNormal"/>
-    <w:uiPriority w:val="40"/>
-    <w:rsid w:val="00FA1530"/>
-    <w:tblPr>
-      <w:tblInd w:w="0" w:type="dxa"/>
-      <w:tblBorders>
-        <w:top w:val="single" w:sz="4" w:space="0" w:color="BFBFBF" w:themeColor="background1" w:themeShade="BF"/>
-        <w:left w:val="single" w:sz="4" w:space="0" w:color="BFBFBF" w:themeColor="background1" w:themeShade="BF"/>
-        <w:bottom w:val="single" w:sz="4" w:space="0" w:color="BFBFBF" w:themeColor="background1" w:themeShade="BF"/>
-        <w:right w:val="single" w:sz="4" w:space="0" w:color="BFBFBF" w:themeColor="background1" w:themeShade="BF"/>
-        <w:insideH w:val="single" w:sz="4" w:space="0" w:color="BFBFBF" w:themeColor="background1" w:themeShade="BF"/>
-        <w:insideV w:val="single" w:sz="4" w:space="0" w:color="BFBFBF" w:themeColor="background1" w:themeShade="BF"/>
-      </w:tblBorders>
-      <w:tblCellMar>
-        <w:top w:w="0" w:type="dxa"/>
-        <w:left w:w="108" w:type="dxa"/>
-        <w:bottom w:w="0" w:type="dxa"/>
-        <w:right w:w="108" w:type="dxa"/>
-      </w:tblCellMar>
     </w:tblPr>
   </w:style>
 </w:styles>

</xml_diff>